<commit_message>
Updated P1 Data dictionary, P1 Events2Forms, instructions to set up the REDcap database with new survival status form, Project workflow schema
</commit_message>
<xml_diff>
--- a/config/REDCAP_instructions_P1.docx
+++ b/config/REDCAP_instructions_P1.docx
@@ -1,6 +1,6 @@
 
 <file path=word/document.xml><?xml version="1.0" encoding="utf-8"?>
-<w:document xmlns:wpc="http://schemas.microsoft.com/office/word/2010/wordprocessingCanvas" xmlns:cx="http://schemas.microsoft.com/office/drawing/2014/chartex" xmlns:cx1="http://schemas.microsoft.com/office/drawing/2015/9/8/chartex" xmlns:cx2="http://schemas.microsoft.com/office/drawing/2015/10/21/chartex" xmlns:cx3="http://schemas.microsoft.com/office/drawing/2016/5/9/chartex" xmlns:cx4="http://schemas.microsoft.com/office/drawing/2016/5/10/chartex" xmlns:cx5="http://schemas.microsoft.com/office/drawing/2016/5/11/chartex" xmlns:cx6="http://schemas.microsoft.com/office/drawing/2016/5/12/chartex" xmlns:cx7="http://schemas.microsoft.com/office/drawing/2016/5/13/chartex" xmlns:cx8="http://schemas.microsoft.com/office/drawing/2016/5/14/chartex" xmlns:mc="http://schemas.openxmlformats.org/markup-compatibility/2006" xmlns:aink="http://schemas.microsoft.com/office/drawing/2016/ink" xmlns:am3d="http://schemas.microsoft.com/office/drawing/2017/model3d" xmlns:o="urn:schemas-microsoft-com:office:office" xmlns:r="http://schemas.openxmlformats.org/officeDocument/2006/relationships" xmlns:m="http://schemas.openxmlformats.org/officeDocument/2006/math" xmlns:v="urn:schemas-microsoft-com:vml" xmlns:wp14="http://schemas.microsoft.com/office/word/2010/wordprocessingDrawing" xmlns:wp="http://schemas.openxmlformats.org/drawingml/2006/wordprocessingDrawing" xmlns:w10="urn:schemas-microsoft-com:office:word" xmlns:w="http://schemas.openxmlformats.org/wordprocessingml/2006/main" xmlns:w14="http://schemas.microsoft.com/office/word/2010/wordml" xmlns:w15="http://schemas.microsoft.com/office/word/2012/wordml" xmlns:w16cid="http://schemas.microsoft.com/office/word/2016/wordml/cid" xmlns:w16se="http://schemas.microsoft.com/office/word/2015/wordml/symex" xmlns:wpg="http://schemas.microsoft.com/office/word/2010/wordprocessingGroup" xmlns:wpi="http://schemas.microsoft.com/office/word/2010/wordprocessingInk" xmlns:wne="http://schemas.microsoft.com/office/word/2006/wordml" xmlns:wps="http://schemas.microsoft.com/office/word/2010/wordprocessingShape" mc:Ignorable="w14 w15 w16se w16cid wp14">
+<w:document xmlns:wpc="http://schemas.microsoft.com/office/word/2010/wordprocessingCanvas" xmlns:cx="http://schemas.microsoft.com/office/drawing/2014/chartex" xmlns:cx1="http://schemas.microsoft.com/office/drawing/2015/9/8/chartex" xmlns:cx2="http://schemas.microsoft.com/office/drawing/2015/10/21/chartex" xmlns:cx3="http://schemas.microsoft.com/office/drawing/2016/5/9/chartex" xmlns:cx4="http://schemas.microsoft.com/office/drawing/2016/5/10/chartex" xmlns:cx5="http://schemas.microsoft.com/office/drawing/2016/5/11/chartex" xmlns:cx6="http://schemas.microsoft.com/office/drawing/2016/5/12/chartex" xmlns:cx7="http://schemas.microsoft.com/office/drawing/2016/5/13/chartex" xmlns:cx8="http://schemas.microsoft.com/office/drawing/2016/5/14/chartex" xmlns:mc="http://schemas.openxmlformats.org/markup-compatibility/2006" xmlns:aink="http://schemas.microsoft.com/office/drawing/2016/ink" xmlns:am3d="http://schemas.microsoft.com/office/drawing/2017/model3d" xmlns:o="urn:schemas-microsoft-com:office:office" xmlns:r="http://schemas.openxmlformats.org/officeDocument/2006/relationships" xmlns:m="http://schemas.openxmlformats.org/officeDocument/2006/math" xmlns:v="urn:schemas-microsoft-com:vml" xmlns:wp14="http://schemas.microsoft.com/office/word/2010/wordprocessingDrawing" xmlns:wp="http://schemas.openxmlformats.org/drawingml/2006/wordprocessingDrawing" xmlns:w10="urn:schemas-microsoft-com:office:word" xmlns:w="http://schemas.openxmlformats.org/wordprocessingml/2006/main" xmlns:w14="http://schemas.microsoft.com/office/word/2010/wordml" xmlns:w15="http://schemas.microsoft.com/office/word/2012/wordml" xmlns:w16cex="http://schemas.microsoft.com/office/word/2018/wordml/cex" xmlns:w16cid="http://schemas.microsoft.com/office/word/2016/wordml/cid" xmlns:w16="http://schemas.microsoft.com/office/word/2018/wordml" xmlns:w16se="http://schemas.microsoft.com/office/word/2015/wordml/symex" xmlns:wpg="http://schemas.microsoft.com/office/word/2010/wordprocessingGroup" xmlns:wpi="http://schemas.microsoft.com/office/word/2010/wordprocessingInk" xmlns:wne="http://schemas.microsoft.com/office/word/2006/wordml" xmlns:wps="http://schemas.microsoft.com/office/word/2010/wordprocessingShape" mc:Ignorable="w14 w15 w16se w16cid w16 w16cex wp14">
   <w:body>
     <w:p/>
     <w:p>
@@ -13,23 +13,47 @@
         </w:r>
       </w:hyperlink>
       <w:r>
-        <w:t xml:space="preserve"> - Here is the link where you can download the latest csv files for arms, events, data dictionary and instrument mapping on </w:t>
+        <w:t xml:space="preserve"> - Here is the link </w:t>
+      </w:r>
+      <w:r>
+        <w:t xml:space="preserve">to </w:t>
+      </w:r>
+      <w:r>
+        <w:t xml:space="preserve">download the latest csv files for arms, events, data dictionary and instrument mapping on </w:t>
       </w:r>
       <w:proofErr w:type="spellStart"/>
       <w:r>
-        <w:t>github</w:t>
+        <w:t>G</w:t>
+      </w:r>
+      <w:r>
+        <w:t>ithub</w:t>
       </w:r>
       <w:proofErr w:type="spellEnd"/>
       <w:r>
-        <w:t xml:space="preserve">. Download zip folder with all the files </w:t>
-      </w:r>
-      <w:bookmarkStart w:id="0" w:name="_GoBack"/>
-      <w:bookmarkEnd w:id="0"/>
+        <w:t xml:space="preserve">. </w:t>
+      </w:r>
+      <w:r>
+        <w:rPr>
+          <w:b/>
+          <w:bCs/>
+        </w:rPr>
+        <w:t xml:space="preserve">Download </w:t>
+      </w:r>
+      <w:r>
+        <w:rPr>
+          <w:b/>
+          <w:bCs/>
+        </w:rPr>
+        <w:t>ZIP</w:t>
+      </w:r>
+      <w:r>
+        <w:t xml:space="preserve"> folder with all the files </w:t>
+      </w:r>
       <w:r>
         <w:t xml:space="preserve">and save it </w:t>
       </w:r>
       <w:r>
-        <w:t>onto your desktop.</w:t>
+        <w:t>on your desktop.</w:t>
       </w:r>
     </w:p>
     <w:p/>
@@ -92,6 +116,174 @@
       </w:r>
     </w:p>
     <w:p/>
+    <w:p>
+      <w:pPr>
+        <w:rPr>
+          <w:highlight w:val="yellow"/>
+        </w:rPr>
+      </w:pPr>
+    </w:p>
+    <w:p>
+      <w:r>
+        <w:t>Follow the steps 1-</w:t>
+      </w:r>
+      <w:r>
+        <w:t xml:space="preserve"> 5</w:t>
+      </w:r>
+      <w:r>
+        <w:t xml:space="preserve"> to set up a </w:t>
+      </w:r>
+      <w:proofErr w:type="spellStart"/>
+      <w:r>
+        <w:t>REDCap</w:t>
+      </w:r>
+      <w:proofErr w:type="spellEnd"/>
+      <w:r>
+        <w:t xml:space="preserve"> database.</w:t>
+      </w:r>
+    </w:p>
+    <w:p/>
+    <w:p>
+      <w:pPr>
+        <w:rPr>
+          <w:highlight w:val="yellow"/>
+        </w:rPr>
+      </w:pPr>
+      <w:r>
+        <w:rPr>
+          <w:highlight w:val="yellow"/>
+        </w:rPr>
+        <w:t>If</w:t>
+      </w:r>
+      <w:r>
+        <w:rPr>
+          <w:highlight w:val="yellow"/>
+        </w:rPr>
+        <w:t xml:space="preserve"> you are updating the data dictionary for an existing project, </w:t>
+      </w:r>
+      <w:proofErr w:type="gramStart"/>
+      <w:r>
+        <w:rPr>
+          <w:highlight w:val="yellow"/>
+        </w:rPr>
+        <w:t>Please</w:t>
+      </w:r>
+      <w:proofErr w:type="gramEnd"/>
+      <w:r>
+        <w:rPr>
+          <w:highlight w:val="yellow"/>
+        </w:rPr>
+        <w:t xml:space="preserve"> create a backup copy </w:t>
+      </w:r>
+      <w:r>
+        <w:rPr>
+          <w:highlight w:val="yellow"/>
+        </w:rPr>
+        <w:t>of</w:t>
+      </w:r>
+    </w:p>
+    <w:p>
+      <w:pPr>
+        <w:pStyle w:val="ListParagraph"/>
+        <w:numPr>
+          <w:ilvl w:val="0"/>
+          <w:numId w:val="10"/>
+        </w:numPr>
+        <w:rPr>
+          <w:highlight w:val="yellow"/>
+        </w:rPr>
+      </w:pPr>
+      <w:r>
+        <w:rPr>
+          <w:highlight w:val="yellow"/>
+        </w:rPr>
+        <w:t xml:space="preserve">Existing </w:t>
+      </w:r>
+      <w:proofErr w:type="spellStart"/>
+      <w:r>
+        <w:rPr>
+          <w:highlight w:val="yellow"/>
+        </w:rPr>
+        <w:t>REDCap</w:t>
+      </w:r>
+      <w:proofErr w:type="spellEnd"/>
+      <w:r>
+        <w:rPr>
+          <w:highlight w:val="yellow"/>
+        </w:rPr>
+        <w:t xml:space="preserve"> database by exporting the data dictionary. </w:t>
+      </w:r>
+    </w:p>
+    <w:p>
+      <w:pPr>
+        <w:pStyle w:val="ListParagraph"/>
+        <w:numPr>
+          <w:ilvl w:val="0"/>
+          <w:numId w:val="10"/>
+        </w:numPr>
+        <w:rPr>
+          <w:highlight w:val="yellow"/>
+        </w:rPr>
+      </w:pPr>
+      <w:proofErr w:type="spellStart"/>
+      <w:r>
+        <w:rPr>
+          <w:highlight w:val="yellow"/>
+        </w:rPr>
+        <w:t>REDCap</w:t>
+      </w:r>
+      <w:proofErr w:type="spellEnd"/>
+      <w:r>
+        <w:rPr>
+          <w:highlight w:val="yellow"/>
+        </w:rPr>
+        <w:t xml:space="preserve"> data by exporting raw data as a csv. </w:t>
+      </w:r>
+      <w:r>
+        <w:rPr>
+          <w:b/>
+          <w:bCs/>
+          <w:highlight w:val="yellow"/>
+        </w:rPr>
+        <w:t>Do not open the exported raw data file</w:t>
+      </w:r>
+      <w:r>
+        <w:rPr>
+          <w:highlight w:val="yellow"/>
+        </w:rPr>
+        <w:t xml:space="preserve"> as it changes the date format in csv.</w:t>
+      </w:r>
+    </w:p>
+    <w:p>
+      <w:pPr>
+        <w:pStyle w:val="ListParagraph"/>
+        <w:numPr>
+          <w:ilvl w:val="0"/>
+          <w:numId w:val="10"/>
+        </w:numPr>
+        <w:rPr>
+          <w:highlight w:val="yellow"/>
+        </w:rPr>
+      </w:pPr>
+      <w:r>
+        <w:rPr>
+          <w:highlight w:val="yellow"/>
+        </w:rPr>
+        <w:t>Skip steps 1, 2 and p</w:t>
+      </w:r>
+      <w:r>
+        <w:rPr>
+          <w:highlight w:val="yellow"/>
+        </w:rPr>
+        <w:t xml:space="preserve">roceed to </w:t>
+      </w:r>
+      <w:r>
+        <w:rPr>
+          <w:highlight w:val="yellow"/>
+        </w:rPr>
+        <w:t>STEP 3.</w:t>
+      </w:r>
+    </w:p>
     <w:p/>
     <w:p/>
     <w:p/>
@@ -103,19 +295,62 @@
     <w:p/>
     <w:p/>
     <w:p/>
-    <w:p/>
-    <w:p/>
-    <w:p/>
-    <w:p>
-      <w:r>
-        <w:lastRenderedPageBreak/>
-        <w:t>In REDCAP,</w:t>
-      </w:r>
-      <w:r>
-        <w:t xml:space="preserve"> t</w:t>
-      </w:r>
-      <w:r>
-        <w:t>his is the page you will see when you open the project.</w:t>
+    <w:p>
+      <w:r>
+        <w:rPr>
+          <w:b/>
+          <w:bCs/>
+          <w:highlight w:val="yellow"/>
+          <w:u w:val="single"/>
+        </w:rPr>
+        <w:t>S</w:t>
+      </w:r>
+      <w:r>
+        <w:rPr>
+          <w:b/>
+          <w:bCs/>
+          <w:highlight w:val="yellow"/>
+          <w:u w:val="single"/>
+        </w:rPr>
+        <w:t>TEP</w:t>
+      </w:r>
+      <w:r>
+        <w:rPr>
+          <w:b/>
+          <w:bCs/>
+          <w:highlight w:val="yellow"/>
+          <w:u w:val="single"/>
+        </w:rPr>
+        <w:t xml:space="preserve"> </w:t>
+      </w:r>
+      <w:proofErr w:type="gramStart"/>
+      <w:r>
+        <w:rPr>
+          <w:b/>
+          <w:bCs/>
+          <w:highlight w:val="yellow"/>
+          <w:u w:val="single"/>
+        </w:rPr>
+        <w:t>1</w:t>
+      </w:r>
+      <w:r>
+        <w:t xml:space="preserve"> :</w:t>
+      </w:r>
+      <w:proofErr w:type="gramEnd"/>
+      <w:r>
+        <w:t xml:space="preserve"> </w:t>
+      </w:r>
+      <w:r>
+        <w:t>T</w:t>
+      </w:r>
+      <w:r>
+        <w:t xml:space="preserve">his is </w:t>
+      </w:r>
+      <w:r>
+        <w:t>how the Project Setup should look like</w:t>
+      </w:r>
+      <w:r>
+        <w:t>.</w:t>
       </w:r>
     </w:p>
     <w:p/>
@@ -190,7 +425,7 @@
         <w:jc w:val="both"/>
       </w:pPr>
       <w:r>
-        <w:t xml:space="preserve">Under Main Project settings - Enable the “Use longitudinal data collection with defined events?” </w:t>
+        <w:t xml:space="preserve">Under Main Project settings - Enable “Use longitudinal data collection with defined events?” </w:t>
       </w:r>
     </w:p>
     <w:p>
@@ -203,7 +438,13 @@
         <w:jc w:val="both"/>
       </w:pPr>
       <w:r>
-        <w:t>Go to the third section “Define your events and designate instruments for them” and click “Define My Events</w:t>
+        <w:t>Go to the third section “Define your events and designate instruments for them” and click</w:t>
+      </w:r>
+      <w:r>
+        <w:t xml:space="preserve"> on</w:t>
+      </w:r>
+      <w:r>
+        <w:t xml:space="preserve"> “Define My Events</w:t>
       </w:r>
       <w:r>
         <w:t>”</w:t>
@@ -212,14 +453,47 @@
     <w:p>
       <w:pPr>
         <w:pStyle w:val="ListParagraph"/>
-        <w:numPr>
-          <w:ilvl w:val="0"/>
-          <w:numId w:val="2"/>
-        </w:numPr>
+        <w:ind w:left="360"/>
         <w:jc w:val="both"/>
       </w:pPr>
       <w:r>
-        <w:t>You will see “Upload or download arms/events” – Click that and Upload arms .csv file, then events .csv file in the same order. Once you upload the arms and events, it should like the screenshot below.</w:t>
+        <w:rPr>
+          <w:b/>
+          <w:bCs/>
+          <w:highlight w:val="yellow"/>
+          <w:u w:val="single"/>
+        </w:rPr>
+        <w:lastRenderedPageBreak/>
+        <w:t xml:space="preserve">STEP </w:t>
+      </w:r>
+      <w:proofErr w:type="gramStart"/>
+      <w:r>
+        <w:rPr>
+          <w:b/>
+          <w:bCs/>
+          <w:highlight w:val="yellow"/>
+          <w:u w:val="single"/>
+        </w:rPr>
+        <w:t>2</w:t>
+      </w:r>
+      <w:r>
+        <w:t xml:space="preserve"> :</w:t>
+      </w:r>
+      <w:proofErr w:type="gramEnd"/>
+      <w:r>
+        <w:t xml:space="preserve"> </w:t>
+      </w:r>
+      <w:r>
+        <w:t>Click on</w:t>
+      </w:r>
+      <w:r>
+        <w:t xml:space="preserve"> “Upload or download arms/events” – and Upload arms .csv file, then events .csv file in the same order. Once you upload the </w:t>
+      </w:r>
+      <w:r>
+        <w:t xml:space="preserve">csv files for </w:t>
+      </w:r>
+      <w:r>
+        <w:t>arms and events, it should like the screenshot below.</w:t>
       </w:r>
     </w:p>
     <w:p/>
@@ -228,11 +502,10 @@
         <w:rPr>
           <w:noProof/>
         </w:rPr>
-        <w:lastRenderedPageBreak/>
         <w:drawing>
-          <wp:inline distT="0" distB="0" distL="0" distR="0" wp14:anchorId="1A2B9525" wp14:editId="5B2EE1DA">
-            <wp:extent cx="5939155" cy="3597795"/>
-            <wp:effectExtent l="0" t="0" r="4445" b="9525"/>
+          <wp:inline distT="0" distB="0" distL="0" distR="0" wp14:anchorId="1A2B9525" wp14:editId="07F44176">
+            <wp:extent cx="6211570" cy="5169877"/>
+            <wp:effectExtent l="0" t="0" r="0" b="0"/>
             <wp:docPr id="2" name="Picture 2" descr="/Users/nkj5125/Desktop/Screen Shot 2018-09-21 at 11.16.03 PM.png"/>
             <wp:cNvGraphicFramePr>
               <a:graphicFrameLocks xmlns:a="http://schemas.openxmlformats.org/drawingml/2006/main" noChangeAspect="1"/>
@@ -262,7 +535,7 @@
                   <pic:spPr bwMode="auto">
                     <a:xfrm>
                       <a:off x="0" y="0"/>
-                      <a:ext cx="5949840" cy="3604268"/>
+                      <a:ext cx="6276348" cy="5223792"/>
                     </a:xfrm>
                     <a:prstGeom prst="rect">
                       <a:avLst/>
@@ -279,25 +552,111 @@
         </w:drawing>
       </w:r>
     </w:p>
-    <w:p/>
+    <w:p>
+      <w:r>
+        <w:rPr>
+          <w:noProof/>
+        </w:rPr>
+        <w:drawing>
+          <wp:inline distT="0" distB="0" distL="0" distR="0" wp14:anchorId="7B24A189" wp14:editId="467677CA">
+            <wp:extent cx="5143500" cy="1828800"/>
+            <wp:effectExtent l="0" t="0" r="0" b="0"/>
+            <wp:docPr id="18" name="Picture 18" descr="Table&#10;&#10;Description automatically generated"/>
+            <wp:cNvGraphicFramePr>
+              <a:graphicFrameLocks xmlns:a="http://schemas.openxmlformats.org/drawingml/2006/main" noChangeAspect="1"/>
+            </wp:cNvGraphicFramePr>
+            <a:graphic xmlns:a="http://schemas.openxmlformats.org/drawingml/2006/main">
+              <a:graphicData uri="http://schemas.openxmlformats.org/drawingml/2006/picture">
+                <pic:pic xmlns:pic="http://schemas.openxmlformats.org/drawingml/2006/picture">
+                  <pic:nvPicPr>
+                    <pic:cNvPr id="18" name="Picture 18" descr="Table&#10;&#10;Description automatically generated"/>
+                    <pic:cNvPicPr/>
+                  </pic:nvPicPr>
+                  <pic:blipFill>
+                    <a:blip r:embed="rId11">
+                      <a:extLst>
+                        <a:ext uri="{28A0092B-C50C-407E-A947-70E740481C1C}">
+                          <a14:useLocalDpi xmlns:a14="http://schemas.microsoft.com/office/drawing/2010/main" val="0"/>
+                        </a:ext>
+                      </a:extLst>
+                    </a:blip>
+                    <a:stretch>
+                      <a:fillRect/>
+                    </a:stretch>
+                  </pic:blipFill>
+                  <pic:spPr>
+                    <a:xfrm>
+                      <a:off x="0" y="0"/>
+                      <a:ext cx="5194323" cy="1846870"/>
+                    </a:xfrm>
+                    <a:prstGeom prst="rect">
+                      <a:avLst/>
+                    </a:prstGeom>
+                  </pic:spPr>
+                </pic:pic>
+              </a:graphicData>
+            </a:graphic>
+          </wp:inline>
+        </w:drawing>
+      </w:r>
+    </w:p>
     <w:p>
       <w:pPr>
         <w:pStyle w:val="ListParagraph"/>
-        <w:numPr>
-          <w:ilvl w:val="0"/>
-          <w:numId w:val="4"/>
-        </w:numPr>
-      </w:pPr>
-      <w:r>
-        <w:t xml:space="preserve">In the next step, you go back to “Project Setup” tab on the top. In the project Setup </w:t>
+      </w:pPr>
+      <w:r>
+        <w:rPr>
+          <w:b/>
+          <w:bCs/>
+          <w:highlight w:val="yellow"/>
+          <w:u w:val="single"/>
+        </w:rPr>
+        <w:lastRenderedPageBreak/>
+        <w:t>S</w:t>
+      </w:r>
+      <w:r>
+        <w:rPr>
+          <w:b/>
+          <w:bCs/>
+          <w:highlight w:val="yellow"/>
+          <w:u w:val="single"/>
+        </w:rPr>
+        <w:t>TEP</w:t>
+      </w:r>
+      <w:r>
+        <w:rPr>
+          <w:b/>
+          <w:bCs/>
+          <w:highlight w:val="yellow"/>
+          <w:u w:val="single"/>
+        </w:rPr>
+        <w:t xml:space="preserve"> </w:t>
       </w:r>
       <w:proofErr w:type="gramStart"/>
       <w:r>
-        <w:t>page  -</w:t>
+        <w:rPr>
+          <w:b/>
+          <w:bCs/>
+          <w:highlight w:val="yellow"/>
+          <w:u w:val="single"/>
+        </w:rPr>
+        <w:t>3</w:t>
+      </w:r>
+      <w:r>
+        <w:t xml:space="preserve"> :</w:t>
       </w:r>
       <w:proofErr w:type="gramEnd"/>
       <w:r>
-        <w:t>in the section “</w:t>
+        <w:t xml:space="preserve"> Go</w:t>
+      </w:r>
+      <w:r>
+        <w:t xml:space="preserve"> back to “Project Setup” tab on the top. </w:t>
+      </w:r>
+      <w:r>
+        <w:t xml:space="preserve">Navigate to </w:t>
+      </w:r>
+      <w:r>
+        <w:t>the section “</w:t>
       </w:r>
       <w:r>
         <w:t xml:space="preserve">Design </w:t>
@@ -306,22 +665,28 @@
         <w:t>your data collection instruments</w:t>
       </w:r>
       <w:r>
-        <w:t>” click Data Dictionary</w:t>
+        <w:t xml:space="preserve">” </w:t>
+      </w:r>
+      <w:r>
+        <w:t xml:space="preserve">and </w:t>
+      </w:r>
+      <w:r>
+        <w:t>click Data</w:t>
+      </w:r>
+      <w:r>
+        <w:t xml:space="preserve"> Dictionary.</w:t>
+      </w:r>
+      <w:r>
+        <w:t xml:space="preserve"> </w:t>
       </w:r>
       <w:r>
         <w:rPr>
           <w:noProof/>
         </w:rPr>
-        <w:t>.</w:t>
-      </w:r>
-      <w:r>
-        <w:rPr>
-          <w:noProof/>
-        </w:rPr>
         <w:drawing>
-          <wp:inline distT="0" distB="0" distL="0" distR="0" wp14:anchorId="08189490" wp14:editId="5A313939">
-            <wp:extent cx="4846434" cy="3371504"/>
-            <wp:effectExtent l="0" t="0" r="5080" b="6985"/>
+          <wp:inline distT="0" distB="0" distL="0" distR="0" wp14:anchorId="08189490" wp14:editId="662CE980">
+            <wp:extent cx="4600476" cy="3200400"/>
+            <wp:effectExtent l="0" t="0" r="0" b="0"/>
             <wp:docPr id="3" name="Picture 3" descr="../Desktop/Screen%20Shot%202018-09-21%20at%2011.26.31%20PM.png"/>
             <wp:cNvGraphicFramePr>
               <a:graphicFrameLocks xmlns:a="http://schemas.openxmlformats.org/drawingml/2006/main" noChangeAspect="1"/>
@@ -331,75 +696,6 @@
                 <pic:pic xmlns:pic="http://schemas.openxmlformats.org/drawingml/2006/picture">
                   <pic:nvPicPr>
                     <pic:cNvPr id="0" name="Picture 3" descr="../Desktop/Screen%20Shot%202018-09-21%20at%2011.26.31%20PM.png"/>
-                    <pic:cNvPicPr>
-                      <a:picLocks noChangeAspect="1" noChangeArrowheads="1"/>
-                    </pic:cNvPicPr>
-                  </pic:nvPicPr>
-                  <pic:blipFill>
-                    <a:blip r:embed="rId11">
-                      <a:extLst>
-                        <a:ext uri="{28A0092B-C50C-407E-A947-70E740481C1C}">
-                          <a14:useLocalDpi xmlns:a14="http://schemas.microsoft.com/office/drawing/2010/main" val="0"/>
-                        </a:ext>
-                      </a:extLst>
-                    </a:blip>
-                    <a:srcRect/>
-                    <a:stretch>
-                      <a:fillRect/>
-                    </a:stretch>
-                  </pic:blipFill>
-                  <pic:spPr bwMode="auto">
-                    <a:xfrm>
-                      <a:off x="0" y="0"/>
-                      <a:ext cx="4863193" cy="3383163"/>
-                    </a:xfrm>
-                    <a:prstGeom prst="rect">
-                      <a:avLst/>
-                    </a:prstGeom>
-                    <a:noFill/>
-                    <a:ln>
-                      <a:noFill/>
-                    </a:ln>
-                  </pic:spPr>
-                </pic:pic>
-              </a:graphicData>
-            </a:graphic>
-          </wp:inline>
-        </w:drawing>
-      </w:r>
-    </w:p>
-    <w:p>
-      <w:pPr>
-        <w:pStyle w:val="ListParagraph"/>
-        <w:numPr>
-          <w:ilvl w:val="0"/>
-          <w:numId w:val="4"/>
-        </w:numPr>
-      </w:pPr>
-      <w:r>
-        <w:t xml:space="preserve"> Once you click Data dictionary, you will be directed to a page where you can upload the data dictionary csv file. The screenshot is shown below.</w:t>
-      </w:r>
-    </w:p>
-    <w:p/>
-    <w:p/>
-    <w:p>
-      <w:r>
-        <w:rPr>
-          <w:noProof/>
-        </w:rPr>
-        <w:drawing>
-          <wp:inline distT="0" distB="0" distL="0" distR="0" wp14:anchorId="17882D62" wp14:editId="29208C3E">
-            <wp:extent cx="5939155" cy="4719955"/>
-            <wp:effectExtent l="0" t="0" r="4445" b="4445"/>
-            <wp:docPr id="4" name="Picture 4" descr="../Desktop/Screen%20Shot%202018-09-21%20at%2011.27.40%20PM.png"/>
-            <wp:cNvGraphicFramePr>
-              <a:graphicFrameLocks xmlns:a="http://schemas.openxmlformats.org/drawingml/2006/main" noChangeAspect="1"/>
-            </wp:cNvGraphicFramePr>
-            <a:graphic xmlns:a="http://schemas.openxmlformats.org/drawingml/2006/main">
-              <a:graphicData uri="http://schemas.openxmlformats.org/drawingml/2006/picture">
-                <pic:pic xmlns:pic="http://schemas.openxmlformats.org/drawingml/2006/picture">
-                  <pic:nvPicPr>
-                    <pic:cNvPr id="0" name="Picture 4" descr="../Desktop/Screen%20Shot%202018-09-21%20at%2011.27.40%20PM.png"/>
                     <pic:cNvPicPr>
                       <a:picLocks noChangeAspect="1" noChangeArrowheads="1"/>
                     </pic:cNvPicPr>
@@ -420,7 +716,7 @@
                   <pic:spPr bwMode="auto">
                     <a:xfrm>
                       <a:off x="0" y="0"/>
-                      <a:ext cx="5939155" cy="4719955"/>
+                      <a:ext cx="4618440" cy="3212897"/>
                     </a:xfrm>
                     <a:prstGeom prst="rect">
                       <a:avLst/>
@@ -440,34 +736,73 @@
     <w:p>
       <w:pPr>
         <w:pStyle w:val="ListParagraph"/>
+      </w:pPr>
+    </w:p>
+    <w:p>
+      <w:pPr>
+        <w:pStyle w:val="ListParagraph"/>
+      </w:pPr>
+    </w:p>
+    <w:p>
+      <w:pPr>
+        <w:pStyle w:val="ListParagraph"/>
         <w:numPr>
           <w:ilvl w:val="0"/>
-          <w:numId w:val="6"/>
+          <w:numId w:val="4"/>
         </w:numPr>
       </w:pPr>
       <w:r>
-        <w:t>You choose the data dictionary csv file and upload it. After you finish uploading the data dictionary file, then you go back to “Project Setup” tab on the top. Go to “</w:t>
-      </w:r>
-      <w:r>
-        <w:t>Define your events and designate instruments for them</w:t>
-      </w:r>
-      <w:r>
-        <w:t>” section and click on “Designate instruments for my events” and upload instrument- event mappings csv file</w:t>
-      </w:r>
-    </w:p>
-    <w:p>
-      <w:pPr>
-        <w:ind w:left="360"/>
+        <w:t xml:space="preserve"> Once you click Data dictionary, you will be directed to a page </w:t>
+      </w:r>
+      <w:r>
+        <w:t xml:space="preserve">as shown in the screenshot </w:t>
+      </w:r>
+      <w:r>
+        <w:t>below.</w:t>
+      </w:r>
+      <w:r>
+        <w:t xml:space="preserve"> </w:t>
+      </w:r>
+      <w:r>
+        <w:t xml:space="preserve">Choose the data dictionary csv </w:t>
+      </w:r>
+      <w:proofErr w:type="gramStart"/>
+      <w:r>
+        <w:t>file</w:t>
+      </w:r>
+      <w:r>
+        <w:t>(</w:t>
+      </w:r>
+      <w:proofErr w:type="gramEnd"/>
+      <w:r>
+        <w:t xml:space="preserve">P1_DataDictionary.csv downloaded from </w:t>
+      </w:r>
+      <w:proofErr w:type="spellStart"/>
+      <w:r>
+        <w:t>github</w:t>
+      </w:r>
+      <w:proofErr w:type="spellEnd"/>
+      <w:r>
+        <w:t>)</w:t>
+      </w:r>
+      <w:r>
+        <w:t xml:space="preserve"> and upload it.</w:t>
+      </w:r>
+    </w:p>
+    <w:p/>
+    <w:p>
+      <w:pPr>
+        <w:ind w:left="720"/>
       </w:pPr>
       <w:r>
         <w:rPr>
           <w:noProof/>
         </w:rPr>
         <w:drawing>
-          <wp:inline distT="0" distB="0" distL="0" distR="0" wp14:anchorId="1EA39214" wp14:editId="4B17F378">
-            <wp:extent cx="4962406" cy="2412076"/>
-            <wp:effectExtent l="0" t="0" r="0" b="1270"/>
-            <wp:docPr id="5" name="Picture 5" descr="../Desktop/Screen%20Shot%202018-09-21%20at%2011.35.02%20PM.png"/>
+          <wp:inline distT="0" distB="0" distL="0" distR="0" wp14:anchorId="17882D62" wp14:editId="7C68ADDA">
+            <wp:extent cx="5437762" cy="3262597"/>
+            <wp:effectExtent l="0" t="0" r="0" b="1905"/>
+            <wp:docPr id="4" name="Picture 4" descr="../Desktop/Screen%20Shot%202018-09-21%20at%2011.27.40%20PM.png"/>
             <wp:cNvGraphicFramePr>
               <a:graphicFrameLocks xmlns:a="http://schemas.openxmlformats.org/drawingml/2006/main" noChangeAspect="1"/>
             </wp:cNvGraphicFramePr>
@@ -475,7 +810,7 @@
               <a:graphicData uri="http://schemas.openxmlformats.org/drawingml/2006/picture">
                 <pic:pic xmlns:pic="http://schemas.openxmlformats.org/drawingml/2006/picture">
                   <pic:nvPicPr>
-                    <pic:cNvPr id="0" name="Picture 5" descr="../Desktop/Screen%20Shot%202018-09-21%20at%2011.35.02%20PM.png"/>
+                    <pic:cNvPr id="0" name="Picture 4" descr="../Desktop/Screen%20Shot%202018-09-21%20at%2011.27.40%20PM.png"/>
                     <pic:cNvPicPr>
                       <a:picLocks noChangeAspect="1" noChangeArrowheads="1"/>
                     </pic:cNvPicPr>
@@ -496,7 +831,7 @@
                   <pic:spPr bwMode="auto">
                     <a:xfrm>
                       <a:off x="0" y="0"/>
-                      <a:ext cx="5001194" cy="2430930"/>
+                      <a:ext cx="5520751" cy="3312389"/>
                     </a:xfrm>
                     <a:prstGeom prst="rect">
                       <a:avLst/>
@@ -513,12 +848,133 @@
         </w:drawing>
       </w:r>
     </w:p>
-    <w:p>
-      <w:pPr>
+    <w:p/>
+    <w:p>
+      <w:pPr>
+        <w:pStyle w:val="ListParagraph"/>
         <w:ind w:left="360"/>
       </w:pPr>
       <w:r>
+        <w:rPr>
+          <w:b/>
+          <w:bCs/>
+          <w:highlight w:val="yellow"/>
+          <w:u w:val="single"/>
+        </w:rPr>
         <w:lastRenderedPageBreak/>
+        <w:t>S</w:t>
+      </w:r>
+      <w:r>
+        <w:rPr>
+          <w:b/>
+          <w:bCs/>
+          <w:highlight w:val="yellow"/>
+          <w:u w:val="single"/>
+        </w:rPr>
+        <w:t>TEP</w:t>
+      </w:r>
+      <w:r>
+        <w:rPr>
+          <w:b/>
+          <w:bCs/>
+          <w:highlight w:val="yellow"/>
+          <w:u w:val="single"/>
+        </w:rPr>
+        <w:t xml:space="preserve"> </w:t>
+      </w:r>
+      <w:proofErr w:type="gramStart"/>
+      <w:r>
+        <w:rPr>
+          <w:b/>
+          <w:bCs/>
+          <w:highlight w:val="yellow"/>
+          <w:u w:val="single"/>
+        </w:rPr>
+        <w:t>4</w:t>
+      </w:r>
+      <w:r>
+        <w:rPr>
+          <w:b/>
+          <w:bCs/>
+          <w:u w:val="single"/>
+        </w:rPr>
+        <w:t xml:space="preserve"> </w:t>
+      </w:r>
+      <w:r>
+        <w:t>:</w:t>
+      </w:r>
+      <w:proofErr w:type="gramEnd"/>
+      <w:r>
+        <w:t xml:space="preserve"> </w:t>
+      </w:r>
+      <w:r>
+        <w:t>A</w:t>
+      </w:r>
+      <w:r>
+        <w:t>fter uploading the data dictionary</w:t>
+      </w:r>
+      <w:r>
+        <w:t>,</w:t>
+      </w:r>
+      <w:r>
+        <w:t xml:space="preserve"> </w:t>
+      </w:r>
+      <w:r>
+        <w:t>Go</w:t>
+      </w:r>
+      <w:r>
+        <w:t xml:space="preserve"> back to “Project Setup” tab on the top. </w:t>
+      </w:r>
+      <w:r>
+        <w:t>Navigate</w:t>
+      </w:r>
+      <w:r>
+        <w:t xml:space="preserve"> to “</w:t>
+      </w:r>
+      <w:r>
+        <w:t>Define your events and designate instruments for them</w:t>
+      </w:r>
+      <w:r>
+        <w:t>” section</w:t>
+      </w:r>
+      <w:r>
+        <w:t>. C</w:t>
+      </w:r>
+      <w:r>
+        <w:t xml:space="preserve">lick on “Designate instruments for my events” and upload instrument- event mappings csv </w:t>
+      </w:r>
+      <w:proofErr w:type="gramStart"/>
+      <w:r>
+        <w:t>file</w:t>
+      </w:r>
+      <w:r>
+        <w:t>(</w:t>
+      </w:r>
+      <w:proofErr w:type="gramEnd"/>
+      <w:r>
+        <w:t xml:space="preserve">upload </w:t>
+      </w:r>
+      <w:r>
+        <w:t>P1_Events2Forms</w:t>
+      </w:r>
+      <w:r>
+        <w:t>.csv</w:t>
+      </w:r>
+      <w:r>
+        <w:t xml:space="preserve"> downloaded from </w:t>
+      </w:r>
+      <w:proofErr w:type="spellStart"/>
+      <w:r>
+        <w:t>github</w:t>
+      </w:r>
+      <w:proofErr w:type="spellEnd"/>
+      <w:r>
+        <w:t>).</w:t>
+      </w:r>
+      <w:r>
+        <w:t xml:space="preserve"> </w:t>
+      </w:r>
+      <w:r>
         <w:t>Aim 1 and 2 should look like this.</w:t>
       </w:r>
     </w:p>
@@ -531,10 +987,10 @@
           <w:noProof/>
         </w:rPr>
         <w:drawing>
-          <wp:inline distT="0" distB="0" distL="0" distR="0" wp14:anchorId="67DB095B" wp14:editId="41C40087">
-            <wp:extent cx="5939155" cy="3768725"/>
-            <wp:effectExtent l="0" t="0" r="4445" b="0"/>
-            <wp:docPr id="7" name="Picture 7" descr="../Desktop/Screen%20Shot%202018-09-21%20at%2011.37.21%20PM.png"/>
+          <wp:inline distT="0" distB="0" distL="0" distR="0" wp14:anchorId="01852A99" wp14:editId="5E25EB1B">
+            <wp:extent cx="5938157" cy="2901461"/>
+            <wp:effectExtent l="0" t="0" r="5715" b="0"/>
+            <wp:docPr id="6" name="Picture 6" descr="Table&#10;&#10;Description automatically generated"/>
             <wp:cNvGraphicFramePr>
               <a:graphicFrameLocks xmlns:a="http://schemas.openxmlformats.org/drawingml/2006/main" noChangeAspect="1"/>
             </wp:cNvGraphicFramePr>
@@ -542,10 +998,8 @@
               <a:graphicData uri="http://schemas.openxmlformats.org/drawingml/2006/picture">
                 <pic:pic xmlns:pic="http://schemas.openxmlformats.org/drawingml/2006/picture">
                   <pic:nvPicPr>
-                    <pic:cNvPr id="0" name="Picture 7" descr="../Desktop/Screen%20Shot%202018-09-21%20at%2011.37.21%20PM.png"/>
-                    <pic:cNvPicPr>
-                      <a:picLocks noChangeAspect="1" noChangeArrowheads="1"/>
-                    </pic:cNvPicPr>
+                    <pic:cNvPr id="6" name="Picture 6" descr="Table&#10;&#10;Description automatically generated"/>
+                    <pic:cNvPicPr/>
                   </pic:nvPicPr>
                   <pic:blipFill>
                     <a:blip r:embed="rId14">
@@ -555,23 +1009,18 @@
                         </a:ext>
                       </a:extLst>
                     </a:blip>
-                    <a:srcRect/>
                     <a:stretch>
                       <a:fillRect/>
                     </a:stretch>
                   </pic:blipFill>
-                  <pic:spPr bwMode="auto">
+                  <pic:spPr>
                     <a:xfrm>
                       <a:off x="0" y="0"/>
-                      <a:ext cx="5939155" cy="3768725"/>
+                      <a:ext cx="5938157" cy="2901461"/>
                     </a:xfrm>
                     <a:prstGeom prst="rect">
                       <a:avLst/>
                     </a:prstGeom>
-                    <a:noFill/>
-                    <a:ln>
-                      <a:noFill/>
-                    </a:ln>
                   </pic:spPr>
                 </pic:pic>
               </a:graphicData>
@@ -585,51 +1034,14 @@
         <w:ind w:left="360"/>
       </w:pPr>
       <w:r>
-        <w:t>Aim 3 should look like this.</w:t>
-      </w:r>
-    </w:p>
-    <w:p>
-      <w:pPr>
-        <w:ind w:left="360"/>
-      </w:pPr>
-    </w:p>
-    <w:p>
-      <w:pPr>
-        <w:pStyle w:val="ListParagraph"/>
-        <w:numPr>
-          <w:ilvl w:val="0"/>
-          <w:numId w:val="6"/>
-        </w:numPr>
-      </w:pPr>
-      <w:r>
-        <w:t>Go back to project setup tab on the top and click on “</w:t>
-      </w:r>
-      <w:r>
-        <w:t>Repeatable instruments and events</w:t>
-      </w:r>
-      <w:r>
-        <w:t xml:space="preserve">” in </w:t>
-      </w:r>
-      <w:r>
-        <w:t>Enable optional modules and customization</w:t>
-      </w:r>
-      <w:r>
-        <w:t>s section.</w:t>
-      </w:r>
-    </w:p>
-    <w:p>
-      <w:pPr>
-        <w:pStyle w:val="ListParagraph"/>
-      </w:pPr>
-      <w:r>
         <w:rPr>
           <w:noProof/>
         </w:rPr>
         <w:drawing>
-          <wp:inline distT="0" distB="0" distL="0" distR="0" wp14:anchorId="5D57095A" wp14:editId="4A354A1F">
-            <wp:extent cx="5828335" cy="3202940"/>
+          <wp:inline distT="0" distB="0" distL="0" distR="0" wp14:anchorId="0E7219FA" wp14:editId="2ED2855F">
+            <wp:extent cx="5943600" cy="3890645"/>
             <wp:effectExtent l="0" t="0" r="0" b="0"/>
-            <wp:docPr id="9" name="Picture 9" descr="../Desktop/Screen%20Shot%202018-09-21%20at%2011.40.49%20PM.png"/>
+            <wp:docPr id="8" name="Picture 8" descr="Table&#10;&#10;Description automatically generated"/>
             <wp:cNvGraphicFramePr>
               <a:graphicFrameLocks xmlns:a="http://schemas.openxmlformats.org/drawingml/2006/main" noChangeAspect="1"/>
             </wp:cNvGraphicFramePr>
@@ -637,10 +1049,8 @@
               <a:graphicData uri="http://schemas.openxmlformats.org/drawingml/2006/picture">
                 <pic:pic xmlns:pic="http://schemas.openxmlformats.org/drawingml/2006/picture">
                   <pic:nvPicPr>
-                    <pic:cNvPr id="0" name="Picture 9" descr="../Desktop/Screen%20Shot%202018-09-21%20at%2011.40.49%20PM.png"/>
-                    <pic:cNvPicPr>
-                      <a:picLocks noChangeAspect="1" noChangeArrowheads="1"/>
-                    </pic:cNvPicPr>
+                    <pic:cNvPr id="8" name="Picture 8" descr="Table&#10;&#10;Description automatically generated"/>
+                    <pic:cNvPicPr/>
                   </pic:nvPicPr>
                   <pic:blipFill>
                     <a:blip r:embed="rId15">
@@ -650,23 +1060,18 @@
                         </a:ext>
                       </a:extLst>
                     </a:blip>
-                    <a:srcRect/>
                     <a:stretch>
                       <a:fillRect/>
                     </a:stretch>
                   </pic:blipFill>
-                  <pic:spPr bwMode="auto">
+                  <pic:spPr>
                     <a:xfrm>
                       <a:off x="0" y="0"/>
-                      <a:ext cx="5829753" cy="3203719"/>
+                      <a:ext cx="5943600" cy="3890645"/>
                     </a:xfrm>
                     <a:prstGeom prst="rect">
                       <a:avLst/>
                     </a:prstGeom>
-                    <a:noFill/>
-                    <a:ln>
-                      <a:noFill/>
-                    </a:ln>
                   </pic:spPr>
                 </pic:pic>
               </a:graphicData>
@@ -677,25 +1082,96 @@
     </w:p>
     <w:p>
       <w:pPr>
+        <w:ind w:left="360"/>
+      </w:pPr>
+    </w:p>
+    <w:p>
+      <w:pPr>
+        <w:ind w:left="360"/>
+      </w:pPr>
+      <w:r>
+        <w:t>Aim 3 should look like this.</w:t>
+      </w:r>
+    </w:p>
+    <w:p>
+      <w:pPr>
+        <w:ind w:left="360"/>
+      </w:pPr>
+    </w:p>
+    <w:p>
+      <w:pPr>
         <w:pStyle w:val="ListParagraph"/>
-        <w:numPr>
-          <w:ilvl w:val="0"/>
-          <w:numId w:val="6"/>
-        </w:numPr>
-      </w:pPr>
-      <w:r>
-        <w:lastRenderedPageBreak/>
-        <w:t>“Visit” Event should be repeated in both Arms as shown below.</w:t>
-      </w:r>
+      </w:pPr>
+      <w:r>
+        <w:rPr>
+          <w:b/>
+          <w:bCs/>
+          <w:highlight w:val="yellow"/>
+          <w:u w:val="single"/>
+        </w:rPr>
+        <w:t xml:space="preserve">STEP </w:t>
+      </w:r>
+      <w:proofErr w:type="gramStart"/>
+      <w:r>
+        <w:rPr>
+          <w:b/>
+          <w:bCs/>
+          <w:highlight w:val="yellow"/>
+          <w:u w:val="single"/>
+        </w:rPr>
+        <w:t>5</w:t>
+      </w:r>
+      <w:r>
+        <w:t xml:space="preserve"> :</w:t>
+      </w:r>
+      <w:proofErr w:type="gramEnd"/>
+      <w:r>
+        <w:t xml:space="preserve"> </w:t>
+      </w:r>
+      <w:r>
+        <w:t>Go back to project setup tab on the top and click on “</w:t>
+      </w:r>
+      <w:r>
+        <w:t>Repeatable instruments and events</w:t>
+      </w:r>
+      <w:r>
+        <w:t xml:space="preserve">” </w:t>
+      </w:r>
+      <w:r>
+        <w:t>under</w:t>
+      </w:r>
+      <w:r>
+        <w:t xml:space="preserve"> </w:t>
+      </w:r>
+      <w:r>
+        <w:t>“</w:t>
+      </w:r>
+      <w:r>
+        <w:t>Enable optional modules and customization</w:t>
+      </w:r>
+      <w:r>
+        <w:t>s</w:t>
+      </w:r>
+      <w:r>
+        <w:t>”</w:t>
+      </w:r>
+      <w:r>
+        <w:t xml:space="preserve"> section.</w:t>
+      </w:r>
+    </w:p>
+    <w:p>
+      <w:pPr>
+        <w:pStyle w:val="ListParagraph"/>
+      </w:pPr>
       <w:r>
         <w:rPr>
           <w:noProof/>
         </w:rPr>
         <w:drawing>
-          <wp:inline distT="0" distB="0" distL="0" distR="0" wp14:anchorId="195A2097" wp14:editId="2C2CA986">
-            <wp:extent cx="5939155" cy="637540"/>
-            <wp:effectExtent l="0" t="0" r="4445" b="0"/>
-            <wp:docPr id="10" name="Picture 10" descr="../Desktop/Screen%20Shot%202018-09-21%20at%2011.41.10%20PM.png"/>
+          <wp:inline distT="0" distB="0" distL="0" distR="0" wp14:anchorId="71A5DF89" wp14:editId="66710680">
+            <wp:extent cx="5240020" cy="3385038"/>
+            <wp:effectExtent l="0" t="0" r="5080" b="6350"/>
+            <wp:docPr id="14" name="Picture 14" descr="Graphical user interface, application&#10;&#10;Description automatically generated"/>
             <wp:cNvGraphicFramePr>
               <a:graphicFrameLocks xmlns:a="http://schemas.openxmlformats.org/drawingml/2006/main" noChangeAspect="1"/>
             </wp:cNvGraphicFramePr>
@@ -703,36 +1179,23 @@
               <a:graphicData uri="http://schemas.openxmlformats.org/drawingml/2006/picture">
                 <pic:pic xmlns:pic="http://schemas.openxmlformats.org/drawingml/2006/picture">
                   <pic:nvPicPr>
-                    <pic:cNvPr id="0" name="Picture 10" descr="../Desktop/Screen%20Shot%202018-09-21%20at%2011.41.10%20PM.png"/>
-                    <pic:cNvPicPr>
-                      <a:picLocks noChangeAspect="1" noChangeArrowheads="1"/>
-                    </pic:cNvPicPr>
+                    <pic:cNvPr id="14" name="Picture 14" descr="Graphical user interface, application&#10;&#10;Description automatically generated"/>
+                    <pic:cNvPicPr/>
                   </pic:nvPicPr>
                   <pic:blipFill>
-                    <a:blip r:embed="rId16">
-                      <a:extLst>
-                        <a:ext uri="{28A0092B-C50C-407E-A947-70E740481C1C}">
-                          <a14:useLocalDpi xmlns:a14="http://schemas.microsoft.com/office/drawing/2010/main" val="0"/>
-                        </a:ext>
-                      </a:extLst>
-                    </a:blip>
-                    <a:srcRect/>
+                    <a:blip r:embed="rId16"/>
                     <a:stretch>
                       <a:fillRect/>
                     </a:stretch>
                   </pic:blipFill>
-                  <pic:spPr bwMode="auto">
+                  <pic:spPr>
                     <a:xfrm>
                       <a:off x="0" y="0"/>
-                      <a:ext cx="5939155" cy="637540"/>
+                      <a:ext cx="5307736" cy="3428782"/>
                     </a:xfrm>
                     <a:prstGeom prst="rect">
                       <a:avLst/>
                     </a:prstGeom>
-                    <a:noFill/>
-                    <a:ln>
-                      <a:noFill/>
-                    </a:ln>
                   </pic:spPr>
                 </pic:pic>
               </a:graphicData>
@@ -744,30 +1207,37 @@
     <w:p>
       <w:pPr>
         <w:pStyle w:val="ListParagraph"/>
-      </w:pPr>
-    </w:p>
-    <w:p>
-      <w:pPr>
-        <w:pStyle w:val="ListParagraph"/>
-      </w:pPr>
-    </w:p>
-    <w:p>
-      <w:pPr>
-        <w:pStyle w:val="ListParagraph"/>
         <w:numPr>
           <w:ilvl w:val="0"/>
           <w:numId w:val="6"/>
         </w:numPr>
       </w:pPr>
       <w:r>
+        <w:t xml:space="preserve">The events </w:t>
+      </w:r>
+      <w:r>
+        <w:t>should be repeated in both Arms as shown below.</w:t>
+      </w:r>
+    </w:p>
+    <w:p>
+      <w:pPr>
+        <w:pStyle w:val="ListParagraph"/>
+      </w:pPr>
+    </w:p>
+    <w:p>
+      <w:pPr>
+        <w:pStyle w:val="ListParagraph"/>
+        <w:ind w:left="0"/>
+      </w:pPr>
+      <w:r>
         <w:rPr>
           <w:noProof/>
         </w:rPr>
         <w:drawing>
-          <wp:inline distT="0" distB="0" distL="0" distR="0" wp14:anchorId="7F1DA06C" wp14:editId="2A4BB174">
-            <wp:extent cx="5939155" cy="554355"/>
-            <wp:effectExtent l="0" t="0" r="4445" b="4445"/>
-            <wp:docPr id="11" name="Picture 11" descr="../Desktop/Screen%20Shot%202018-09-21%20at%2011.41.24%20PM.png"/>
+          <wp:inline distT="0" distB="0" distL="0" distR="0" wp14:anchorId="740D85C4" wp14:editId="313C474D">
+            <wp:extent cx="5943600" cy="633730"/>
+            <wp:effectExtent l="0" t="0" r="0" b="1270"/>
+            <wp:docPr id="15" name="Picture 15"/>
             <wp:cNvGraphicFramePr>
               <a:graphicFrameLocks xmlns:a="http://schemas.openxmlformats.org/drawingml/2006/main" noChangeAspect="1"/>
             </wp:cNvGraphicFramePr>
@@ -775,10 +1245,8 @@
               <a:graphicData uri="http://schemas.openxmlformats.org/drawingml/2006/picture">
                 <pic:pic xmlns:pic="http://schemas.openxmlformats.org/drawingml/2006/picture">
                   <pic:nvPicPr>
-                    <pic:cNvPr id="0" name="Picture 11" descr="../Desktop/Screen%20Shot%202018-09-21%20at%2011.41.24%20PM.png"/>
-                    <pic:cNvPicPr>
-                      <a:picLocks noChangeAspect="1" noChangeArrowheads="1"/>
-                    </pic:cNvPicPr>
+                    <pic:cNvPr id="15" name="Picture 15"/>
+                    <pic:cNvPicPr/>
                   </pic:nvPicPr>
                   <pic:blipFill>
                     <a:blip r:embed="rId17">
@@ -788,23 +1256,18 @@
                         </a:ext>
                       </a:extLst>
                     </a:blip>
-                    <a:srcRect/>
                     <a:stretch>
                       <a:fillRect/>
                     </a:stretch>
                   </pic:blipFill>
-                  <pic:spPr bwMode="auto">
+                  <pic:spPr>
                     <a:xfrm>
                       <a:off x="0" y="0"/>
-                      <a:ext cx="5939155" cy="554355"/>
+                      <a:ext cx="5943600" cy="633730"/>
                     </a:xfrm>
                     <a:prstGeom prst="rect">
                       <a:avLst/>
                     </a:prstGeom>
-                    <a:noFill/>
-                    <a:ln>
-                      <a:noFill/>
-                    </a:ln>
                   </pic:spPr>
                 </pic:pic>
               </a:graphicData>
@@ -816,13 +1279,148 @@
     <w:p/>
     <w:p>
       <w:r>
+        <w:rPr>
+          <w:noProof/>
+        </w:rPr>
+        <w:drawing>
+          <wp:inline distT="0" distB="0" distL="0" distR="0" wp14:anchorId="4C38BCD1" wp14:editId="0E86BCEB">
+            <wp:extent cx="5943600" cy="610235"/>
+            <wp:effectExtent l="0" t="0" r="0" b="0"/>
+            <wp:docPr id="16" name="Picture 16"/>
+            <wp:cNvGraphicFramePr>
+              <a:graphicFrameLocks xmlns:a="http://schemas.openxmlformats.org/drawingml/2006/main" noChangeAspect="1"/>
+            </wp:cNvGraphicFramePr>
+            <a:graphic xmlns:a="http://schemas.openxmlformats.org/drawingml/2006/main">
+              <a:graphicData uri="http://schemas.openxmlformats.org/drawingml/2006/picture">
+                <pic:pic xmlns:pic="http://schemas.openxmlformats.org/drawingml/2006/picture">
+                  <pic:nvPicPr>
+                    <pic:cNvPr id="16" name="Picture 16"/>
+                    <pic:cNvPicPr/>
+                  </pic:nvPicPr>
+                  <pic:blipFill>
+                    <a:blip r:embed="rId18">
+                      <a:extLst>
+                        <a:ext uri="{28A0092B-C50C-407E-A947-70E740481C1C}">
+                          <a14:useLocalDpi xmlns:a14="http://schemas.microsoft.com/office/drawing/2010/main" val="0"/>
+                        </a:ext>
+                      </a:extLst>
+                    </a:blip>
+                    <a:stretch>
+                      <a:fillRect/>
+                    </a:stretch>
+                  </pic:blipFill>
+                  <pic:spPr>
+                    <a:xfrm>
+                      <a:off x="0" y="0"/>
+                      <a:ext cx="5943600" cy="610235"/>
+                    </a:xfrm>
+                    <a:prstGeom prst="rect">
+                      <a:avLst/>
+                    </a:prstGeom>
+                  </pic:spPr>
+                </pic:pic>
+              </a:graphicData>
+            </a:graphic>
+          </wp:inline>
+        </w:drawing>
+      </w:r>
+    </w:p>
+    <w:p/>
+    <w:p>
+      <w:r>
+        <w:rPr>
+          <w:noProof/>
+        </w:rPr>
+        <w:drawing>
+          <wp:inline distT="0" distB="0" distL="0" distR="0" wp14:anchorId="5959B2D0" wp14:editId="16076910">
+            <wp:extent cx="5943600" cy="652780"/>
+            <wp:effectExtent l="0" t="0" r="0" b="0"/>
+            <wp:docPr id="17" name="Picture 17"/>
+            <wp:cNvGraphicFramePr>
+              <a:graphicFrameLocks xmlns:a="http://schemas.openxmlformats.org/drawingml/2006/main" noChangeAspect="1"/>
+            </wp:cNvGraphicFramePr>
+            <a:graphic xmlns:a="http://schemas.openxmlformats.org/drawingml/2006/main">
+              <a:graphicData uri="http://schemas.openxmlformats.org/drawingml/2006/picture">
+                <pic:pic xmlns:pic="http://schemas.openxmlformats.org/drawingml/2006/picture">
+                  <pic:nvPicPr>
+                    <pic:cNvPr id="17" name="Picture 17"/>
+                    <pic:cNvPicPr/>
+                  </pic:nvPicPr>
+                  <pic:blipFill>
+                    <a:blip r:embed="rId19">
+                      <a:extLst>
+                        <a:ext uri="{28A0092B-C50C-407E-A947-70E740481C1C}">
+                          <a14:useLocalDpi xmlns:a14="http://schemas.microsoft.com/office/drawing/2010/main" val="0"/>
+                        </a:ext>
+                      </a:extLst>
+                    </a:blip>
+                    <a:stretch>
+                      <a:fillRect/>
+                    </a:stretch>
+                  </pic:blipFill>
+                  <pic:spPr>
+                    <a:xfrm>
+                      <a:off x="0" y="0"/>
+                      <a:ext cx="5943600" cy="652780"/>
+                    </a:xfrm>
+                    <a:prstGeom prst="rect">
+                      <a:avLst/>
+                    </a:prstGeom>
+                  </pic:spPr>
+                </pic:pic>
+              </a:graphicData>
+            </a:graphic>
+          </wp:inline>
+        </w:drawing>
+      </w:r>
+    </w:p>
+    <w:p/>
+    <w:p>
+      <w:pPr>
+        <w:rPr>
+          <w:b/>
+          <w:bCs/>
+          <w:i/>
+          <w:iCs/>
+          <w:u w:val="single"/>
+        </w:rPr>
+      </w:pPr>
+      <w:r>
+        <w:rPr>
+          <w:b/>
+          <w:bCs/>
+          <w:i/>
+          <w:iCs/>
+          <w:u w:val="single"/>
+        </w:rPr>
         <w:t>Once all of this is done, your project will be ready.</w:t>
+      </w:r>
+    </w:p>
+    <w:p>
+      <w:pPr>
+        <w:rPr>
+          <w:b/>
+          <w:bCs/>
+          <w:i/>
+          <w:iCs/>
+          <w:u w:val="single"/>
+        </w:rPr>
+      </w:pPr>
+      <w:r>
+        <w:rPr>
+          <w:b/>
+          <w:bCs/>
+          <w:i/>
+          <w:iCs/>
+          <w:u w:val="single"/>
+        </w:rPr>
+        <w:t>Please do some spot checks and verify that the data is intact.</w:t>
       </w:r>
     </w:p>
     <w:p/>
     <w:sectPr>
-      <w:footerReference w:type="even" r:id="rId18"/>
-      <w:footerReference w:type="default" r:id="rId19"/>
+      <w:footerReference w:type="even" r:id="rId20"/>
+      <w:footerReference w:type="default" r:id="rId21"/>
       <w:pgSz w:w="12240" w:h="15840"/>
       <w:pgMar w:top="1440" w:right="1440" w:bottom="1440" w:left="1440" w:header="720" w:footer="720" w:gutter="0"/>
       <w:cols w:space="720"/>
@@ -833,7 +1431,7 @@
 </file>
 
 <file path=word/endnotes.xml><?xml version="1.0" encoding="utf-8"?>
-<w:endnotes xmlns:wpc="http://schemas.microsoft.com/office/word/2010/wordprocessingCanvas" xmlns:cx="http://schemas.microsoft.com/office/drawing/2014/chartex" xmlns:cx1="http://schemas.microsoft.com/office/drawing/2015/9/8/chartex" xmlns:cx2="http://schemas.microsoft.com/office/drawing/2015/10/21/chartex" xmlns:cx3="http://schemas.microsoft.com/office/drawing/2016/5/9/chartex" xmlns:cx4="http://schemas.microsoft.com/office/drawing/2016/5/10/chartex" xmlns:cx5="http://schemas.microsoft.com/office/drawing/2016/5/11/chartex" xmlns:cx6="http://schemas.microsoft.com/office/drawing/2016/5/12/chartex" xmlns:cx7="http://schemas.microsoft.com/office/drawing/2016/5/13/chartex" xmlns:cx8="http://schemas.microsoft.com/office/drawing/2016/5/14/chartex" xmlns:mc="http://schemas.openxmlformats.org/markup-compatibility/2006" xmlns:aink="http://schemas.microsoft.com/office/drawing/2016/ink" xmlns:am3d="http://schemas.microsoft.com/office/drawing/2017/model3d" xmlns:o="urn:schemas-microsoft-com:office:office" xmlns:r="http://schemas.openxmlformats.org/officeDocument/2006/relationships" xmlns:m="http://schemas.openxmlformats.org/officeDocument/2006/math" xmlns:v="urn:schemas-microsoft-com:vml" xmlns:wp14="http://schemas.microsoft.com/office/word/2010/wordprocessingDrawing" xmlns:wp="http://schemas.openxmlformats.org/drawingml/2006/wordprocessingDrawing" xmlns:w10="urn:schemas-microsoft-com:office:word" xmlns:w="http://schemas.openxmlformats.org/wordprocessingml/2006/main" xmlns:w14="http://schemas.microsoft.com/office/word/2010/wordml" xmlns:w15="http://schemas.microsoft.com/office/word/2012/wordml" xmlns:w16cid="http://schemas.microsoft.com/office/word/2016/wordml/cid" xmlns:w16se="http://schemas.microsoft.com/office/word/2015/wordml/symex" xmlns:wpg="http://schemas.microsoft.com/office/word/2010/wordprocessingGroup" xmlns:wpi="http://schemas.microsoft.com/office/word/2010/wordprocessingInk" xmlns:wne="http://schemas.microsoft.com/office/word/2006/wordml" xmlns:wps="http://schemas.microsoft.com/office/word/2010/wordprocessingShape" mc:Ignorable="w14 w15 w16se w16cid wp14">
+<w:endnotes xmlns:wpc="http://schemas.microsoft.com/office/word/2010/wordprocessingCanvas" xmlns:cx="http://schemas.microsoft.com/office/drawing/2014/chartex" xmlns:cx1="http://schemas.microsoft.com/office/drawing/2015/9/8/chartex" xmlns:cx2="http://schemas.microsoft.com/office/drawing/2015/10/21/chartex" xmlns:cx3="http://schemas.microsoft.com/office/drawing/2016/5/9/chartex" xmlns:cx4="http://schemas.microsoft.com/office/drawing/2016/5/10/chartex" xmlns:cx5="http://schemas.microsoft.com/office/drawing/2016/5/11/chartex" xmlns:cx6="http://schemas.microsoft.com/office/drawing/2016/5/12/chartex" xmlns:cx7="http://schemas.microsoft.com/office/drawing/2016/5/13/chartex" xmlns:cx8="http://schemas.microsoft.com/office/drawing/2016/5/14/chartex" xmlns:mc="http://schemas.openxmlformats.org/markup-compatibility/2006" xmlns:aink="http://schemas.microsoft.com/office/drawing/2016/ink" xmlns:am3d="http://schemas.microsoft.com/office/drawing/2017/model3d" xmlns:o="urn:schemas-microsoft-com:office:office" xmlns:r="http://schemas.openxmlformats.org/officeDocument/2006/relationships" xmlns:m="http://schemas.openxmlformats.org/officeDocument/2006/math" xmlns:v="urn:schemas-microsoft-com:vml" xmlns:wp14="http://schemas.microsoft.com/office/word/2010/wordprocessingDrawing" xmlns:wp="http://schemas.openxmlformats.org/drawingml/2006/wordprocessingDrawing" xmlns:w10="urn:schemas-microsoft-com:office:word" xmlns:w="http://schemas.openxmlformats.org/wordprocessingml/2006/main" xmlns:w14="http://schemas.microsoft.com/office/word/2010/wordml" xmlns:w15="http://schemas.microsoft.com/office/word/2012/wordml" xmlns:w16cex="http://schemas.microsoft.com/office/word/2018/wordml/cex" xmlns:w16cid="http://schemas.microsoft.com/office/word/2016/wordml/cid" xmlns:w16="http://schemas.microsoft.com/office/word/2018/wordml" xmlns:w16se="http://schemas.microsoft.com/office/word/2015/wordml/symex" xmlns:wpg="http://schemas.microsoft.com/office/word/2010/wordprocessingGroup" xmlns:wpi="http://schemas.microsoft.com/office/word/2010/wordprocessingInk" xmlns:wne="http://schemas.microsoft.com/office/word/2006/wordml" xmlns:wps="http://schemas.microsoft.com/office/word/2010/wordprocessingShape" mc:Ignorable="w14 w15 w16se w16cid w16 w16cex wp14">
   <w:endnote w:type="separator" w:id="-1">
     <w:p>
       <w:r>
@@ -852,7 +1450,7 @@
 </file>
 
 <file path=word/footer1.xml><?xml version="1.0" encoding="utf-8"?>
-<w:ftr xmlns:wpc="http://schemas.microsoft.com/office/word/2010/wordprocessingCanvas" xmlns:cx="http://schemas.microsoft.com/office/drawing/2014/chartex" xmlns:cx1="http://schemas.microsoft.com/office/drawing/2015/9/8/chartex" xmlns:cx2="http://schemas.microsoft.com/office/drawing/2015/10/21/chartex" xmlns:cx3="http://schemas.microsoft.com/office/drawing/2016/5/9/chartex" xmlns:cx4="http://schemas.microsoft.com/office/drawing/2016/5/10/chartex" xmlns:cx5="http://schemas.microsoft.com/office/drawing/2016/5/11/chartex" xmlns:cx6="http://schemas.microsoft.com/office/drawing/2016/5/12/chartex" xmlns:cx7="http://schemas.microsoft.com/office/drawing/2016/5/13/chartex" xmlns:cx8="http://schemas.microsoft.com/office/drawing/2016/5/14/chartex" xmlns:mc="http://schemas.openxmlformats.org/markup-compatibility/2006" xmlns:aink="http://schemas.microsoft.com/office/drawing/2016/ink" xmlns:am3d="http://schemas.microsoft.com/office/drawing/2017/model3d" xmlns:o="urn:schemas-microsoft-com:office:office" xmlns:r="http://schemas.openxmlformats.org/officeDocument/2006/relationships" xmlns:m="http://schemas.openxmlformats.org/officeDocument/2006/math" xmlns:v="urn:schemas-microsoft-com:vml" xmlns:wp14="http://schemas.microsoft.com/office/word/2010/wordprocessingDrawing" xmlns:wp="http://schemas.openxmlformats.org/drawingml/2006/wordprocessingDrawing" xmlns:w10="urn:schemas-microsoft-com:office:word" xmlns:w="http://schemas.openxmlformats.org/wordprocessingml/2006/main" xmlns:w14="http://schemas.microsoft.com/office/word/2010/wordml" xmlns:w15="http://schemas.microsoft.com/office/word/2012/wordml" xmlns:w16cid="http://schemas.microsoft.com/office/word/2016/wordml/cid" xmlns:w16se="http://schemas.microsoft.com/office/word/2015/wordml/symex" xmlns:wpg="http://schemas.microsoft.com/office/word/2010/wordprocessingGroup" xmlns:wpi="http://schemas.microsoft.com/office/word/2010/wordprocessingInk" xmlns:wne="http://schemas.microsoft.com/office/word/2006/wordml" xmlns:wps="http://schemas.microsoft.com/office/word/2010/wordprocessingShape" mc:Ignorable="w14 w15 w16se w16cid wp14">
+<w:ftr xmlns:wpc="http://schemas.microsoft.com/office/word/2010/wordprocessingCanvas" xmlns:cx="http://schemas.microsoft.com/office/drawing/2014/chartex" xmlns:cx1="http://schemas.microsoft.com/office/drawing/2015/9/8/chartex" xmlns:cx2="http://schemas.microsoft.com/office/drawing/2015/10/21/chartex" xmlns:cx3="http://schemas.microsoft.com/office/drawing/2016/5/9/chartex" xmlns:cx4="http://schemas.microsoft.com/office/drawing/2016/5/10/chartex" xmlns:cx5="http://schemas.microsoft.com/office/drawing/2016/5/11/chartex" xmlns:cx6="http://schemas.microsoft.com/office/drawing/2016/5/12/chartex" xmlns:cx7="http://schemas.microsoft.com/office/drawing/2016/5/13/chartex" xmlns:cx8="http://schemas.microsoft.com/office/drawing/2016/5/14/chartex" xmlns:mc="http://schemas.openxmlformats.org/markup-compatibility/2006" xmlns:aink="http://schemas.microsoft.com/office/drawing/2016/ink" xmlns:am3d="http://schemas.microsoft.com/office/drawing/2017/model3d" xmlns:o="urn:schemas-microsoft-com:office:office" xmlns:r="http://schemas.openxmlformats.org/officeDocument/2006/relationships" xmlns:m="http://schemas.openxmlformats.org/officeDocument/2006/math" xmlns:v="urn:schemas-microsoft-com:vml" xmlns:wp14="http://schemas.microsoft.com/office/word/2010/wordprocessingDrawing" xmlns:wp="http://schemas.openxmlformats.org/drawingml/2006/wordprocessingDrawing" xmlns:w10="urn:schemas-microsoft-com:office:word" xmlns:w="http://schemas.openxmlformats.org/wordprocessingml/2006/main" xmlns:w14="http://schemas.microsoft.com/office/word/2010/wordml" xmlns:w15="http://schemas.microsoft.com/office/word/2012/wordml" xmlns:w16cex="http://schemas.microsoft.com/office/word/2018/wordml/cex" xmlns:w16cid="http://schemas.microsoft.com/office/word/2016/wordml/cid" xmlns:w16="http://schemas.microsoft.com/office/word/2018/wordml" xmlns:w16se="http://schemas.microsoft.com/office/word/2015/wordml/symex" xmlns:wpg="http://schemas.microsoft.com/office/word/2010/wordprocessingGroup" xmlns:wpi="http://schemas.microsoft.com/office/word/2010/wordprocessingInk" xmlns:wne="http://schemas.microsoft.com/office/word/2006/wordml" xmlns:wps="http://schemas.microsoft.com/office/word/2010/wordprocessingShape" mc:Ignorable="w14 w15 w16se w16cid w16 w16cex wp14">
   <w:p>
     <w:pPr>
       <w:pStyle w:val="Footer"/>
@@ -890,7 +1488,7 @@
 </file>
 
 <file path=word/footer2.xml><?xml version="1.0" encoding="utf-8"?>
-<w:ftr xmlns:wpc="http://schemas.microsoft.com/office/word/2010/wordprocessingCanvas" xmlns:cx="http://schemas.microsoft.com/office/drawing/2014/chartex" xmlns:cx1="http://schemas.microsoft.com/office/drawing/2015/9/8/chartex" xmlns:cx2="http://schemas.microsoft.com/office/drawing/2015/10/21/chartex" xmlns:cx3="http://schemas.microsoft.com/office/drawing/2016/5/9/chartex" xmlns:cx4="http://schemas.microsoft.com/office/drawing/2016/5/10/chartex" xmlns:cx5="http://schemas.microsoft.com/office/drawing/2016/5/11/chartex" xmlns:cx6="http://schemas.microsoft.com/office/drawing/2016/5/12/chartex" xmlns:cx7="http://schemas.microsoft.com/office/drawing/2016/5/13/chartex" xmlns:cx8="http://schemas.microsoft.com/office/drawing/2016/5/14/chartex" xmlns:mc="http://schemas.openxmlformats.org/markup-compatibility/2006" xmlns:aink="http://schemas.microsoft.com/office/drawing/2016/ink" xmlns:am3d="http://schemas.microsoft.com/office/drawing/2017/model3d" xmlns:o="urn:schemas-microsoft-com:office:office" xmlns:r="http://schemas.openxmlformats.org/officeDocument/2006/relationships" xmlns:m="http://schemas.openxmlformats.org/officeDocument/2006/math" xmlns:v="urn:schemas-microsoft-com:vml" xmlns:wp14="http://schemas.microsoft.com/office/word/2010/wordprocessingDrawing" xmlns:wp="http://schemas.openxmlformats.org/drawingml/2006/wordprocessingDrawing" xmlns:w10="urn:schemas-microsoft-com:office:word" xmlns:w="http://schemas.openxmlformats.org/wordprocessingml/2006/main" xmlns:w14="http://schemas.microsoft.com/office/word/2010/wordml" xmlns:w15="http://schemas.microsoft.com/office/word/2012/wordml" xmlns:w16cid="http://schemas.microsoft.com/office/word/2016/wordml/cid" xmlns:w16se="http://schemas.microsoft.com/office/word/2015/wordml/symex" xmlns:wpg="http://schemas.microsoft.com/office/word/2010/wordprocessingGroup" xmlns:wpi="http://schemas.microsoft.com/office/word/2010/wordprocessingInk" xmlns:wne="http://schemas.microsoft.com/office/word/2006/wordml" xmlns:wps="http://schemas.microsoft.com/office/word/2010/wordprocessingShape" mc:Ignorable="w14 w15 w16se w16cid wp14">
+<w:ftr xmlns:wpc="http://schemas.microsoft.com/office/word/2010/wordprocessingCanvas" xmlns:cx="http://schemas.microsoft.com/office/drawing/2014/chartex" xmlns:cx1="http://schemas.microsoft.com/office/drawing/2015/9/8/chartex" xmlns:cx2="http://schemas.microsoft.com/office/drawing/2015/10/21/chartex" xmlns:cx3="http://schemas.microsoft.com/office/drawing/2016/5/9/chartex" xmlns:cx4="http://schemas.microsoft.com/office/drawing/2016/5/10/chartex" xmlns:cx5="http://schemas.microsoft.com/office/drawing/2016/5/11/chartex" xmlns:cx6="http://schemas.microsoft.com/office/drawing/2016/5/12/chartex" xmlns:cx7="http://schemas.microsoft.com/office/drawing/2016/5/13/chartex" xmlns:cx8="http://schemas.microsoft.com/office/drawing/2016/5/14/chartex" xmlns:mc="http://schemas.openxmlformats.org/markup-compatibility/2006" xmlns:aink="http://schemas.microsoft.com/office/drawing/2016/ink" xmlns:am3d="http://schemas.microsoft.com/office/drawing/2017/model3d" xmlns:o="urn:schemas-microsoft-com:office:office" xmlns:r="http://schemas.openxmlformats.org/officeDocument/2006/relationships" xmlns:m="http://schemas.openxmlformats.org/officeDocument/2006/math" xmlns:v="urn:schemas-microsoft-com:vml" xmlns:wp14="http://schemas.microsoft.com/office/word/2010/wordprocessingDrawing" xmlns:wp="http://schemas.openxmlformats.org/drawingml/2006/wordprocessingDrawing" xmlns:w10="urn:schemas-microsoft-com:office:word" xmlns:w="http://schemas.openxmlformats.org/wordprocessingml/2006/main" xmlns:w14="http://schemas.microsoft.com/office/word/2010/wordml" xmlns:w15="http://schemas.microsoft.com/office/word/2012/wordml" xmlns:w16cex="http://schemas.microsoft.com/office/word/2018/wordml/cex" xmlns:w16cid="http://schemas.microsoft.com/office/word/2016/wordml/cid" xmlns:w16="http://schemas.microsoft.com/office/word/2018/wordml" xmlns:w16se="http://schemas.microsoft.com/office/word/2015/wordml/symex" xmlns:wpg="http://schemas.microsoft.com/office/word/2010/wordprocessingGroup" xmlns:wpi="http://schemas.microsoft.com/office/word/2010/wordprocessingInk" xmlns:wne="http://schemas.microsoft.com/office/word/2006/wordml" xmlns:wps="http://schemas.microsoft.com/office/word/2010/wordprocessingShape" mc:Ignorable="w14 w15 w16se w16cid w16 w16cex wp14">
   <w:p>
     <w:pPr>
       <w:pStyle w:val="Footer"/>
@@ -941,7 +1539,7 @@
 </file>
 
 <file path=word/footnotes.xml><?xml version="1.0" encoding="utf-8"?>
-<w:footnotes xmlns:wpc="http://schemas.microsoft.com/office/word/2010/wordprocessingCanvas" xmlns:cx="http://schemas.microsoft.com/office/drawing/2014/chartex" xmlns:cx1="http://schemas.microsoft.com/office/drawing/2015/9/8/chartex" xmlns:cx2="http://schemas.microsoft.com/office/drawing/2015/10/21/chartex" xmlns:cx3="http://schemas.microsoft.com/office/drawing/2016/5/9/chartex" xmlns:cx4="http://schemas.microsoft.com/office/drawing/2016/5/10/chartex" xmlns:cx5="http://schemas.microsoft.com/office/drawing/2016/5/11/chartex" xmlns:cx6="http://schemas.microsoft.com/office/drawing/2016/5/12/chartex" xmlns:cx7="http://schemas.microsoft.com/office/drawing/2016/5/13/chartex" xmlns:cx8="http://schemas.microsoft.com/office/drawing/2016/5/14/chartex" xmlns:mc="http://schemas.openxmlformats.org/markup-compatibility/2006" xmlns:aink="http://schemas.microsoft.com/office/drawing/2016/ink" xmlns:am3d="http://schemas.microsoft.com/office/drawing/2017/model3d" xmlns:o="urn:schemas-microsoft-com:office:office" xmlns:r="http://schemas.openxmlformats.org/officeDocument/2006/relationships" xmlns:m="http://schemas.openxmlformats.org/officeDocument/2006/math" xmlns:v="urn:schemas-microsoft-com:vml" xmlns:wp14="http://schemas.microsoft.com/office/word/2010/wordprocessingDrawing" xmlns:wp="http://schemas.openxmlformats.org/drawingml/2006/wordprocessingDrawing" xmlns:w10="urn:schemas-microsoft-com:office:word" xmlns:w="http://schemas.openxmlformats.org/wordprocessingml/2006/main" xmlns:w14="http://schemas.microsoft.com/office/word/2010/wordml" xmlns:w15="http://schemas.microsoft.com/office/word/2012/wordml" xmlns:w16cid="http://schemas.microsoft.com/office/word/2016/wordml/cid" xmlns:w16se="http://schemas.microsoft.com/office/word/2015/wordml/symex" xmlns:wpg="http://schemas.microsoft.com/office/word/2010/wordprocessingGroup" xmlns:wpi="http://schemas.microsoft.com/office/word/2010/wordprocessingInk" xmlns:wne="http://schemas.microsoft.com/office/word/2006/wordml" xmlns:wps="http://schemas.microsoft.com/office/word/2010/wordprocessingShape" mc:Ignorable="w14 w15 w16se w16cid wp14">
+<w:footnotes xmlns:wpc="http://schemas.microsoft.com/office/word/2010/wordprocessingCanvas" xmlns:cx="http://schemas.microsoft.com/office/drawing/2014/chartex" xmlns:cx1="http://schemas.microsoft.com/office/drawing/2015/9/8/chartex" xmlns:cx2="http://schemas.microsoft.com/office/drawing/2015/10/21/chartex" xmlns:cx3="http://schemas.microsoft.com/office/drawing/2016/5/9/chartex" xmlns:cx4="http://schemas.microsoft.com/office/drawing/2016/5/10/chartex" xmlns:cx5="http://schemas.microsoft.com/office/drawing/2016/5/11/chartex" xmlns:cx6="http://schemas.microsoft.com/office/drawing/2016/5/12/chartex" xmlns:cx7="http://schemas.microsoft.com/office/drawing/2016/5/13/chartex" xmlns:cx8="http://schemas.microsoft.com/office/drawing/2016/5/14/chartex" xmlns:mc="http://schemas.openxmlformats.org/markup-compatibility/2006" xmlns:aink="http://schemas.microsoft.com/office/drawing/2016/ink" xmlns:am3d="http://schemas.microsoft.com/office/drawing/2017/model3d" xmlns:o="urn:schemas-microsoft-com:office:office" xmlns:r="http://schemas.openxmlformats.org/officeDocument/2006/relationships" xmlns:m="http://schemas.openxmlformats.org/officeDocument/2006/math" xmlns:v="urn:schemas-microsoft-com:vml" xmlns:wp14="http://schemas.microsoft.com/office/word/2010/wordprocessingDrawing" xmlns:wp="http://schemas.openxmlformats.org/drawingml/2006/wordprocessingDrawing" xmlns:w10="urn:schemas-microsoft-com:office:word" xmlns:w="http://schemas.openxmlformats.org/wordprocessingml/2006/main" xmlns:w14="http://schemas.microsoft.com/office/word/2010/wordml" xmlns:w15="http://schemas.microsoft.com/office/word/2012/wordml" xmlns:w16cex="http://schemas.microsoft.com/office/word/2018/wordml/cex" xmlns:w16cid="http://schemas.microsoft.com/office/word/2016/wordml/cid" xmlns:w16="http://schemas.microsoft.com/office/word/2018/wordml" xmlns:w16se="http://schemas.microsoft.com/office/word/2015/wordml/symex" xmlns:wpg="http://schemas.microsoft.com/office/word/2010/wordprocessingGroup" xmlns:wpi="http://schemas.microsoft.com/office/word/2010/wordprocessingInk" xmlns:wne="http://schemas.microsoft.com/office/word/2006/wordml" xmlns:wps="http://schemas.microsoft.com/office/word/2010/wordprocessingShape" mc:Ignorable="w14 w15 w16se w16cid w16 w16cex wp14">
   <w:footnote w:type="separator" w:id="-1">
     <w:p>
       <w:r>
@@ -960,7 +1558,7 @@
 </file>
 
 <file path=word/numbering.xml><?xml version="1.0" encoding="utf-8"?>
-<w:numbering xmlns:wpc="http://schemas.microsoft.com/office/word/2010/wordprocessingCanvas" xmlns:cx="http://schemas.microsoft.com/office/drawing/2014/chartex" xmlns:cx1="http://schemas.microsoft.com/office/drawing/2015/9/8/chartex" xmlns:cx2="http://schemas.microsoft.com/office/drawing/2015/10/21/chartex" xmlns:cx3="http://schemas.microsoft.com/office/drawing/2016/5/9/chartex" xmlns:cx4="http://schemas.microsoft.com/office/drawing/2016/5/10/chartex" xmlns:cx5="http://schemas.microsoft.com/office/drawing/2016/5/11/chartex" xmlns:cx6="http://schemas.microsoft.com/office/drawing/2016/5/12/chartex" xmlns:cx7="http://schemas.microsoft.com/office/drawing/2016/5/13/chartex" xmlns:cx8="http://schemas.microsoft.com/office/drawing/2016/5/14/chartex" xmlns:mc="http://schemas.openxmlformats.org/markup-compatibility/2006" xmlns:aink="http://schemas.microsoft.com/office/drawing/2016/ink" xmlns:am3d="http://schemas.microsoft.com/office/drawing/2017/model3d" xmlns:o="urn:schemas-microsoft-com:office:office" xmlns:r="http://schemas.openxmlformats.org/officeDocument/2006/relationships" xmlns:m="http://schemas.openxmlformats.org/officeDocument/2006/math" xmlns:v="urn:schemas-microsoft-com:vml" xmlns:wp14="http://schemas.microsoft.com/office/word/2010/wordprocessingDrawing" xmlns:wp="http://schemas.openxmlformats.org/drawingml/2006/wordprocessingDrawing" xmlns:w10="urn:schemas-microsoft-com:office:word" xmlns:w="http://schemas.openxmlformats.org/wordprocessingml/2006/main" xmlns:w14="http://schemas.microsoft.com/office/word/2010/wordml" xmlns:w15="http://schemas.microsoft.com/office/word/2012/wordml" xmlns:w16cid="http://schemas.microsoft.com/office/word/2016/wordml/cid" xmlns:w16se="http://schemas.microsoft.com/office/word/2015/wordml/symex" xmlns:wpg="http://schemas.microsoft.com/office/word/2010/wordprocessingGroup" xmlns:wpi="http://schemas.microsoft.com/office/word/2010/wordprocessingInk" xmlns:wne="http://schemas.microsoft.com/office/word/2006/wordml" xmlns:wps="http://schemas.microsoft.com/office/word/2010/wordprocessingShape" mc:Ignorable="w14 w15 w16se w16cid wp14">
+<w:numbering xmlns:wpc="http://schemas.microsoft.com/office/word/2010/wordprocessingCanvas" xmlns:cx="http://schemas.microsoft.com/office/drawing/2014/chartex" xmlns:cx1="http://schemas.microsoft.com/office/drawing/2015/9/8/chartex" xmlns:cx2="http://schemas.microsoft.com/office/drawing/2015/10/21/chartex" xmlns:cx3="http://schemas.microsoft.com/office/drawing/2016/5/9/chartex" xmlns:cx4="http://schemas.microsoft.com/office/drawing/2016/5/10/chartex" xmlns:cx5="http://schemas.microsoft.com/office/drawing/2016/5/11/chartex" xmlns:cx6="http://schemas.microsoft.com/office/drawing/2016/5/12/chartex" xmlns:cx7="http://schemas.microsoft.com/office/drawing/2016/5/13/chartex" xmlns:cx8="http://schemas.microsoft.com/office/drawing/2016/5/14/chartex" xmlns:mc="http://schemas.openxmlformats.org/markup-compatibility/2006" xmlns:aink="http://schemas.microsoft.com/office/drawing/2016/ink" xmlns:am3d="http://schemas.microsoft.com/office/drawing/2017/model3d" xmlns:o="urn:schemas-microsoft-com:office:office" xmlns:r="http://schemas.openxmlformats.org/officeDocument/2006/relationships" xmlns:m="http://schemas.openxmlformats.org/officeDocument/2006/math" xmlns:v="urn:schemas-microsoft-com:vml" xmlns:wp14="http://schemas.microsoft.com/office/word/2010/wordprocessingDrawing" xmlns:wp="http://schemas.openxmlformats.org/drawingml/2006/wordprocessingDrawing" xmlns:w10="urn:schemas-microsoft-com:office:word" xmlns:w="http://schemas.openxmlformats.org/wordprocessingml/2006/main" xmlns:w14="http://schemas.microsoft.com/office/word/2010/wordml" xmlns:w15="http://schemas.microsoft.com/office/word/2012/wordml" xmlns:w16cex="http://schemas.microsoft.com/office/word/2018/wordml/cex" xmlns:w16cid="http://schemas.microsoft.com/office/word/2016/wordml/cid" xmlns:w16="http://schemas.microsoft.com/office/word/2018/wordml" xmlns:w16se="http://schemas.microsoft.com/office/word/2015/wordml/symex" xmlns:wpg="http://schemas.microsoft.com/office/word/2010/wordprocessingGroup" xmlns:wpi="http://schemas.microsoft.com/office/word/2010/wordprocessingInk" xmlns:wne="http://schemas.microsoft.com/office/word/2006/wordml" xmlns:wps="http://schemas.microsoft.com/office/word/2010/wordprocessingShape" mc:Ignorable="w14 w15 w16se w16cid w16 w16cex wp14">
   <w:abstractNum w:abstractNumId="0" w15:restartNumberingAfterBreak="0">
     <w:nsid w:val="16D34012"/>
     <w:multiLevelType w:val="hybridMultilevel"/>
@@ -1301,6 +1899,232 @@
     </w:lvl>
   </w:abstractNum>
   <w:abstractNum w:abstractNumId="3" w15:restartNumberingAfterBreak="0">
+    <w:nsid w:val="525E1561"/>
+    <w:multiLevelType w:val="hybridMultilevel"/>
+    <w:tmpl w:val="E33AEDDA"/>
+    <w:lvl w:ilvl="0" w:tplc="04090001">
+      <w:start w:val="1"/>
+      <w:numFmt w:val="bullet"/>
+      <w:lvlText w:val=""/>
+      <w:lvlJc w:val="left"/>
+      <w:pPr>
+        <w:ind w:left="720" w:hanging="360"/>
+      </w:pPr>
+      <w:rPr>
+        <w:rFonts w:ascii="Symbol" w:hAnsi="Symbol" w:hint="default"/>
+      </w:rPr>
+    </w:lvl>
+    <w:lvl w:ilvl="1" w:tplc="04090003" w:tentative="1">
+      <w:start w:val="1"/>
+      <w:numFmt w:val="bullet"/>
+      <w:lvlText w:val="o"/>
+      <w:lvlJc w:val="left"/>
+      <w:pPr>
+        <w:ind w:left="1440" w:hanging="360"/>
+      </w:pPr>
+      <w:rPr>
+        <w:rFonts w:ascii="Courier New" w:hAnsi="Courier New" w:cs="Courier New" w:hint="default"/>
+      </w:rPr>
+    </w:lvl>
+    <w:lvl w:ilvl="2" w:tplc="04090005" w:tentative="1">
+      <w:start w:val="1"/>
+      <w:numFmt w:val="bullet"/>
+      <w:lvlText w:val=""/>
+      <w:lvlJc w:val="left"/>
+      <w:pPr>
+        <w:ind w:left="2160" w:hanging="360"/>
+      </w:pPr>
+      <w:rPr>
+        <w:rFonts w:ascii="Wingdings" w:hAnsi="Wingdings" w:hint="default"/>
+      </w:rPr>
+    </w:lvl>
+    <w:lvl w:ilvl="3" w:tplc="04090001" w:tentative="1">
+      <w:start w:val="1"/>
+      <w:numFmt w:val="bullet"/>
+      <w:lvlText w:val=""/>
+      <w:lvlJc w:val="left"/>
+      <w:pPr>
+        <w:ind w:left="2880" w:hanging="360"/>
+      </w:pPr>
+      <w:rPr>
+        <w:rFonts w:ascii="Symbol" w:hAnsi="Symbol" w:hint="default"/>
+      </w:rPr>
+    </w:lvl>
+    <w:lvl w:ilvl="4" w:tplc="04090003" w:tentative="1">
+      <w:start w:val="1"/>
+      <w:numFmt w:val="bullet"/>
+      <w:lvlText w:val="o"/>
+      <w:lvlJc w:val="left"/>
+      <w:pPr>
+        <w:ind w:left="3600" w:hanging="360"/>
+      </w:pPr>
+      <w:rPr>
+        <w:rFonts w:ascii="Courier New" w:hAnsi="Courier New" w:cs="Courier New" w:hint="default"/>
+      </w:rPr>
+    </w:lvl>
+    <w:lvl w:ilvl="5" w:tplc="04090005" w:tentative="1">
+      <w:start w:val="1"/>
+      <w:numFmt w:val="bullet"/>
+      <w:lvlText w:val=""/>
+      <w:lvlJc w:val="left"/>
+      <w:pPr>
+        <w:ind w:left="4320" w:hanging="360"/>
+      </w:pPr>
+      <w:rPr>
+        <w:rFonts w:ascii="Wingdings" w:hAnsi="Wingdings" w:hint="default"/>
+      </w:rPr>
+    </w:lvl>
+    <w:lvl w:ilvl="6" w:tplc="04090001" w:tentative="1">
+      <w:start w:val="1"/>
+      <w:numFmt w:val="bullet"/>
+      <w:lvlText w:val=""/>
+      <w:lvlJc w:val="left"/>
+      <w:pPr>
+        <w:ind w:left="5040" w:hanging="360"/>
+      </w:pPr>
+      <w:rPr>
+        <w:rFonts w:ascii="Symbol" w:hAnsi="Symbol" w:hint="default"/>
+      </w:rPr>
+    </w:lvl>
+    <w:lvl w:ilvl="7" w:tplc="04090003" w:tentative="1">
+      <w:start w:val="1"/>
+      <w:numFmt w:val="bullet"/>
+      <w:lvlText w:val="o"/>
+      <w:lvlJc w:val="left"/>
+      <w:pPr>
+        <w:ind w:left="5760" w:hanging="360"/>
+      </w:pPr>
+      <w:rPr>
+        <w:rFonts w:ascii="Courier New" w:hAnsi="Courier New" w:cs="Courier New" w:hint="default"/>
+      </w:rPr>
+    </w:lvl>
+    <w:lvl w:ilvl="8" w:tplc="04090005" w:tentative="1">
+      <w:start w:val="1"/>
+      <w:numFmt w:val="bullet"/>
+      <w:lvlText w:val=""/>
+      <w:lvlJc w:val="left"/>
+      <w:pPr>
+        <w:ind w:left="6480" w:hanging="360"/>
+      </w:pPr>
+      <w:rPr>
+        <w:rFonts w:ascii="Wingdings" w:hAnsi="Wingdings" w:hint="default"/>
+      </w:rPr>
+    </w:lvl>
+  </w:abstractNum>
+  <w:abstractNum w:abstractNumId="4" w15:restartNumberingAfterBreak="0">
+    <w:nsid w:val="5E813859"/>
+    <w:multiLevelType w:val="hybridMultilevel"/>
+    <w:tmpl w:val="F224071A"/>
+    <w:lvl w:ilvl="0" w:tplc="04090001">
+      <w:start w:val="1"/>
+      <w:numFmt w:val="bullet"/>
+      <w:lvlText w:val=""/>
+      <w:lvlJc w:val="left"/>
+      <w:pPr>
+        <w:ind w:left="360" w:hanging="360"/>
+      </w:pPr>
+      <w:rPr>
+        <w:rFonts w:ascii="Symbol" w:hAnsi="Symbol" w:hint="default"/>
+      </w:rPr>
+    </w:lvl>
+    <w:lvl w:ilvl="1" w:tplc="04090003" w:tentative="1">
+      <w:start w:val="1"/>
+      <w:numFmt w:val="bullet"/>
+      <w:lvlText w:val="o"/>
+      <w:lvlJc w:val="left"/>
+      <w:pPr>
+        <w:ind w:left="1080" w:hanging="360"/>
+      </w:pPr>
+      <w:rPr>
+        <w:rFonts w:ascii="Courier New" w:hAnsi="Courier New" w:cs="Courier New" w:hint="default"/>
+      </w:rPr>
+    </w:lvl>
+    <w:lvl w:ilvl="2" w:tplc="04090005" w:tentative="1">
+      <w:start w:val="1"/>
+      <w:numFmt w:val="bullet"/>
+      <w:lvlText w:val=""/>
+      <w:lvlJc w:val="left"/>
+      <w:pPr>
+        <w:ind w:left="1800" w:hanging="360"/>
+      </w:pPr>
+      <w:rPr>
+        <w:rFonts w:ascii="Wingdings" w:hAnsi="Wingdings" w:hint="default"/>
+      </w:rPr>
+    </w:lvl>
+    <w:lvl w:ilvl="3" w:tplc="04090001" w:tentative="1">
+      <w:start w:val="1"/>
+      <w:numFmt w:val="bullet"/>
+      <w:lvlText w:val=""/>
+      <w:lvlJc w:val="left"/>
+      <w:pPr>
+        <w:ind w:left="2520" w:hanging="360"/>
+      </w:pPr>
+      <w:rPr>
+        <w:rFonts w:ascii="Symbol" w:hAnsi="Symbol" w:hint="default"/>
+      </w:rPr>
+    </w:lvl>
+    <w:lvl w:ilvl="4" w:tplc="04090003" w:tentative="1">
+      <w:start w:val="1"/>
+      <w:numFmt w:val="bullet"/>
+      <w:lvlText w:val="o"/>
+      <w:lvlJc w:val="left"/>
+      <w:pPr>
+        <w:ind w:left="3240" w:hanging="360"/>
+      </w:pPr>
+      <w:rPr>
+        <w:rFonts w:ascii="Courier New" w:hAnsi="Courier New" w:cs="Courier New" w:hint="default"/>
+      </w:rPr>
+    </w:lvl>
+    <w:lvl w:ilvl="5" w:tplc="04090005" w:tentative="1">
+      <w:start w:val="1"/>
+      <w:numFmt w:val="bullet"/>
+      <w:lvlText w:val=""/>
+      <w:lvlJc w:val="left"/>
+      <w:pPr>
+        <w:ind w:left="3960" w:hanging="360"/>
+      </w:pPr>
+      <w:rPr>
+        <w:rFonts w:ascii="Wingdings" w:hAnsi="Wingdings" w:hint="default"/>
+      </w:rPr>
+    </w:lvl>
+    <w:lvl w:ilvl="6" w:tplc="04090001" w:tentative="1">
+      <w:start w:val="1"/>
+      <w:numFmt w:val="bullet"/>
+      <w:lvlText w:val=""/>
+      <w:lvlJc w:val="left"/>
+      <w:pPr>
+        <w:ind w:left="4680" w:hanging="360"/>
+      </w:pPr>
+      <w:rPr>
+        <w:rFonts w:ascii="Symbol" w:hAnsi="Symbol" w:hint="default"/>
+      </w:rPr>
+    </w:lvl>
+    <w:lvl w:ilvl="7" w:tplc="04090003" w:tentative="1">
+      <w:start w:val="1"/>
+      <w:numFmt w:val="bullet"/>
+      <w:lvlText w:val="o"/>
+      <w:lvlJc w:val="left"/>
+      <w:pPr>
+        <w:ind w:left="5400" w:hanging="360"/>
+      </w:pPr>
+      <w:rPr>
+        <w:rFonts w:ascii="Courier New" w:hAnsi="Courier New" w:cs="Courier New" w:hint="default"/>
+      </w:rPr>
+    </w:lvl>
+    <w:lvl w:ilvl="8" w:tplc="04090005" w:tentative="1">
+      <w:start w:val="1"/>
+      <w:numFmt w:val="bullet"/>
+      <w:lvlText w:val=""/>
+      <w:lvlJc w:val="left"/>
+      <w:pPr>
+        <w:ind w:left="6120" w:hanging="360"/>
+      </w:pPr>
+      <w:rPr>
+        <w:rFonts w:ascii="Wingdings" w:hAnsi="Wingdings" w:hint="default"/>
+      </w:rPr>
+    </w:lvl>
+  </w:abstractNum>
+  <w:abstractNum w:abstractNumId="5" w15:restartNumberingAfterBreak="0">
     <w:nsid w:val="63E473AC"/>
     <w:multiLevelType w:val="hybridMultilevel"/>
     <w:tmpl w:val="AD5AD88E"/>
@@ -1413,7 +2237,7 @@
       </w:rPr>
     </w:lvl>
   </w:abstractNum>
-  <w:abstractNum w:abstractNumId="4" w15:restartNumberingAfterBreak="0">
+  <w:abstractNum w:abstractNumId="6" w15:restartNumberingAfterBreak="0">
     <w:nsid w:val="78A9393E"/>
     <w:multiLevelType w:val="hybridMultilevel"/>
     <w:tmpl w:val="93DCD940"/>
@@ -1526,7 +2350,120 @@
       </w:rPr>
     </w:lvl>
   </w:abstractNum>
-  <w:abstractNum w:abstractNumId="5" w15:restartNumberingAfterBreak="0">
+  <w:abstractNum w:abstractNumId="7" w15:restartNumberingAfterBreak="0">
+    <w:nsid w:val="7AE03AB6"/>
+    <w:multiLevelType w:val="hybridMultilevel"/>
+    <w:tmpl w:val="A3707768"/>
+    <w:lvl w:ilvl="0" w:tplc="0409000F">
+      <w:start w:val="1"/>
+      <w:numFmt w:val="decimal"/>
+      <w:lvlText w:val="%1."/>
+      <w:lvlJc w:val="left"/>
+      <w:pPr>
+        <w:ind w:left="720" w:hanging="360"/>
+      </w:pPr>
+      <w:rPr>
+        <w:rFonts w:hint="default"/>
+      </w:rPr>
+    </w:lvl>
+    <w:lvl w:ilvl="1" w:tplc="04090003" w:tentative="1">
+      <w:start w:val="1"/>
+      <w:numFmt w:val="bullet"/>
+      <w:lvlText w:val="o"/>
+      <w:lvlJc w:val="left"/>
+      <w:pPr>
+        <w:ind w:left="1440" w:hanging="360"/>
+      </w:pPr>
+      <w:rPr>
+        <w:rFonts w:ascii="Courier New" w:hAnsi="Courier New" w:cs="Courier New" w:hint="default"/>
+      </w:rPr>
+    </w:lvl>
+    <w:lvl w:ilvl="2" w:tplc="04090005" w:tentative="1">
+      <w:start w:val="1"/>
+      <w:numFmt w:val="bullet"/>
+      <w:lvlText w:val=""/>
+      <w:lvlJc w:val="left"/>
+      <w:pPr>
+        <w:ind w:left="2160" w:hanging="360"/>
+      </w:pPr>
+      <w:rPr>
+        <w:rFonts w:ascii="Wingdings" w:hAnsi="Wingdings" w:hint="default"/>
+      </w:rPr>
+    </w:lvl>
+    <w:lvl w:ilvl="3" w:tplc="04090001" w:tentative="1">
+      <w:start w:val="1"/>
+      <w:numFmt w:val="bullet"/>
+      <w:lvlText w:val=""/>
+      <w:lvlJc w:val="left"/>
+      <w:pPr>
+        <w:ind w:left="2880" w:hanging="360"/>
+      </w:pPr>
+      <w:rPr>
+        <w:rFonts w:ascii="Symbol" w:hAnsi="Symbol" w:hint="default"/>
+      </w:rPr>
+    </w:lvl>
+    <w:lvl w:ilvl="4" w:tplc="04090003" w:tentative="1">
+      <w:start w:val="1"/>
+      <w:numFmt w:val="bullet"/>
+      <w:lvlText w:val="o"/>
+      <w:lvlJc w:val="left"/>
+      <w:pPr>
+        <w:ind w:left="3600" w:hanging="360"/>
+      </w:pPr>
+      <w:rPr>
+        <w:rFonts w:ascii="Courier New" w:hAnsi="Courier New" w:cs="Courier New" w:hint="default"/>
+      </w:rPr>
+    </w:lvl>
+    <w:lvl w:ilvl="5" w:tplc="04090005" w:tentative="1">
+      <w:start w:val="1"/>
+      <w:numFmt w:val="bullet"/>
+      <w:lvlText w:val=""/>
+      <w:lvlJc w:val="left"/>
+      <w:pPr>
+        <w:ind w:left="4320" w:hanging="360"/>
+      </w:pPr>
+      <w:rPr>
+        <w:rFonts w:ascii="Wingdings" w:hAnsi="Wingdings" w:hint="default"/>
+      </w:rPr>
+    </w:lvl>
+    <w:lvl w:ilvl="6" w:tplc="04090001" w:tentative="1">
+      <w:start w:val="1"/>
+      <w:numFmt w:val="bullet"/>
+      <w:lvlText w:val=""/>
+      <w:lvlJc w:val="left"/>
+      <w:pPr>
+        <w:ind w:left="5040" w:hanging="360"/>
+      </w:pPr>
+      <w:rPr>
+        <w:rFonts w:ascii="Symbol" w:hAnsi="Symbol" w:hint="default"/>
+      </w:rPr>
+    </w:lvl>
+    <w:lvl w:ilvl="7" w:tplc="04090003" w:tentative="1">
+      <w:start w:val="1"/>
+      <w:numFmt w:val="bullet"/>
+      <w:lvlText w:val="o"/>
+      <w:lvlJc w:val="left"/>
+      <w:pPr>
+        <w:ind w:left="5760" w:hanging="360"/>
+      </w:pPr>
+      <w:rPr>
+        <w:rFonts w:ascii="Courier New" w:hAnsi="Courier New" w:cs="Courier New" w:hint="default"/>
+      </w:rPr>
+    </w:lvl>
+    <w:lvl w:ilvl="8" w:tplc="04090005" w:tentative="1">
+      <w:start w:val="1"/>
+      <w:numFmt w:val="bullet"/>
+      <w:lvlText w:val=""/>
+      <w:lvlJc w:val="left"/>
+      <w:pPr>
+        <w:ind w:left="6480" w:hanging="360"/>
+      </w:pPr>
+      <w:rPr>
+        <w:rFonts w:ascii="Wingdings" w:hAnsi="Wingdings" w:hint="default"/>
+      </w:rPr>
+    </w:lvl>
+  </w:abstractNum>
+  <w:abstractNum w:abstractNumId="8" w15:restartNumberingAfterBreak="0">
     <w:nsid w:val="7AEF7428"/>
     <w:multiLevelType w:val="hybridMultilevel"/>
     <w:tmpl w:val="E070DDAC"/>
@@ -1639,7 +2576,7 @@
       </w:rPr>
     </w:lvl>
   </w:abstractNum>
-  <w:abstractNum w:abstractNumId="6" w15:restartNumberingAfterBreak="0">
+  <w:abstractNum w:abstractNumId="9" w15:restartNumberingAfterBreak="0">
     <w:nsid w:val="7D8C441D"/>
     <w:multiLevelType w:val="hybridMultilevel"/>
     <w:tmpl w:val="7EA2B13E"/>
@@ -1756,28 +2693,37 @@
     <w:abstractNumId w:val="2"/>
   </w:num>
   <w:num w:numId="2">
-    <w:abstractNumId w:val="3"/>
+    <w:abstractNumId w:val="5"/>
   </w:num>
   <w:num w:numId="3">
-    <w:abstractNumId w:val="4"/>
+    <w:abstractNumId w:val="6"/>
   </w:num>
   <w:num w:numId="4">
     <w:abstractNumId w:val="1"/>
   </w:num>
   <w:num w:numId="5">
-    <w:abstractNumId w:val="6"/>
+    <w:abstractNumId w:val="9"/>
   </w:num>
   <w:num w:numId="6">
     <w:abstractNumId w:val="0"/>
   </w:num>
   <w:num w:numId="7">
-    <w:abstractNumId w:val="5"/>
+    <w:abstractNumId w:val="8"/>
+  </w:num>
+  <w:num w:numId="8">
+    <w:abstractNumId w:val="4"/>
+  </w:num>
+  <w:num w:numId="9">
+    <w:abstractNumId w:val="3"/>
+  </w:num>
+  <w:num w:numId="10">
+    <w:abstractNumId w:val="7"/>
   </w:num>
 </w:numbering>
 </file>
 
 <file path=word/styles.xml><?xml version="1.0" encoding="utf-8"?>
-<w:styles xmlns:mc="http://schemas.openxmlformats.org/markup-compatibility/2006" xmlns:r="http://schemas.openxmlformats.org/officeDocument/2006/relationships" xmlns:w="http://schemas.openxmlformats.org/wordprocessingml/2006/main" xmlns:w14="http://schemas.microsoft.com/office/word/2010/wordml" xmlns:w15="http://schemas.microsoft.com/office/word/2012/wordml" xmlns:w16cid="http://schemas.microsoft.com/office/word/2016/wordml/cid" xmlns:w16se="http://schemas.microsoft.com/office/word/2015/wordml/symex" mc:Ignorable="w14 w15 w16se w16cid">
+<w:styles xmlns:mc="http://schemas.openxmlformats.org/markup-compatibility/2006" xmlns:r="http://schemas.openxmlformats.org/officeDocument/2006/relationships" xmlns:w="http://schemas.openxmlformats.org/wordprocessingml/2006/main" xmlns:w14="http://schemas.microsoft.com/office/word/2010/wordml" xmlns:w15="http://schemas.microsoft.com/office/word/2012/wordml" xmlns:w16cex="http://schemas.microsoft.com/office/word/2018/wordml/cex" xmlns:w16cid="http://schemas.microsoft.com/office/word/2016/wordml/cid" xmlns:w16="http://schemas.microsoft.com/office/word/2018/wordml" xmlns:w16se="http://schemas.microsoft.com/office/word/2015/wordml/symex" mc:Ignorable="w14 w15 w16se w16cid w16 w16cex">
   <w:docDefaults>
     <w:rPrDefault>
       <w:rPr>
@@ -1789,7 +2735,7 @@
     </w:rPrDefault>
     <w:pPrDefault/>
   </w:docDefaults>
-  <w:latentStyles w:defLockedState="0" w:defUIPriority="99" w:defSemiHidden="0" w:defUnhideWhenUsed="0" w:defQFormat="0" w:count="375">
+  <w:latentStyles w:defLockedState="0" w:defUIPriority="99" w:defSemiHidden="0" w:defUnhideWhenUsed="0" w:defQFormat="0" w:count="376">
     <w:lsdException w:name="Normal" w:uiPriority="0" w:qFormat="1"/>
     <w:lsdException w:name="heading 1" w:uiPriority="9" w:qFormat="1"/>
     <w:lsdException w:name="heading 2" w:semiHidden="1" w:uiPriority="9" w:unhideWhenUsed="1" w:qFormat="1"/>
@@ -2163,6 +3109,7 @@
     <w:lsdException w:name="List Table 7 Colorful Accent 6" w:uiPriority="52"/>
     <w:lsdException w:name="Mention" w:semiHidden="1" w:unhideWhenUsed="1"/>
     <w:lsdException w:name="Smart Hyperlink" w:semiHidden="1" w:unhideWhenUsed="1"/>
+    <w:lsdException w:name="Smart Link" w:semiHidden="1" w:unhideWhenUsed="1"/>
   </w:latentStyles>
   <w:style w:type="paragraph" w:default="1" w:styleId="Normal">
     <w:name w:val="Normal"/>

</xml_diff>